<commit_message>
File tidy 20th May 10.12
</commit_message>
<xml_diff>
--- a/Docs/APEX DevCS Integration Demo Script v1.0.docx
+++ b/Docs/APEX DevCS Integration Demo Script v1.0.docx
@@ -3156,10 +3156,34 @@
         </w:numPr>
       </w:pPr>
       <w:r>
-        <w:t>Run and show existing app</w:t>
-      </w:r>
-      <w:r>
-        <w:t xml:space="preserve"> – note workspace and schema names</w:t>
+        <w:t xml:space="preserve">Run </w:t>
+      </w:r>
+      <w:r>
+        <w:t>any APEX</w:t>
+      </w:r>
+      <w:r>
+        <w:t xml:space="preserve"> app</w:t>
+      </w:r>
+      <w:r>
+        <w:t xml:space="preserve"> – note </w:t>
+      </w:r>
+      <w:r>
+        <w:t xml:space="preserve">the </w:t>
+      </w:r>
+      <w:r>
+        <w:t>workspace and schema names</w:t>
+      </w:r>
+    </w:p>
+    <w:p>
+      <w:pPr>
+        <w:pStyle w:val="ListParagraph"/>
+        <w:numPr>
+          <w:ilvl w:val="1"/>
+          <w:numId w:val="5"/>
+        </w:numPr>
+      </w:pPr>
+      <w:r>
+        <w:t>Optionally make a change to the app.</w:t>
       </w:r>
     </w:p>
     <w:p/>
@@ -3177,6 +3201,9 @@
       <w:r>
         <w:t>to file</w:t>
       </w:r>
+      <w:r>
+        <w:t xml:space="preserve"> and put in local project repository.</w:t>
+      </w:r>
     </w:p>
     <w:p>
       <w:pPr>
@@ -3284,24 +3311,7 @@
         </w:numPr>
       </w:pPr>
       <w:r>
-        <w:t xml:space="preserve">Updated </w:t>
-      </w:r>
-      <w:r>
-        <w:t>file</w:t>
-      </w:r>
-      <w:r>
-        <w:t>s</w:t>
-      </w:r>
-      <w:r>
-        <w:t xml:space="preserve"> shows up as yellow – shows any </w:t>
-      </w:r>
-      <w:proofErr w:type="spellStart"/>
-      <w:r>
-        <w:t>diffs</w:t>
-      </w:r>
-      <w:proofErr w:type="spellEnd"/>
-      <w:r>
-        <w:t xml:space="preserve"> of the content</w:t>
+        <w:t>Select Log/History tab at the bottom</w:t>
       </w:r>
     </w:p>
     <w:p>
@@ -3313,10 +3323,97 @@
         </w:numPr>
       </w:pPr>
       <w:r>
+        <w:t>Select 1</w:t>
+      </w:r>
+      <w:r>
+        <w:rPr>
+          <w:vertAlign w:val="superscript"/>
+        </w:rPr>
+        <w:t>st</w:t>
+      </w:r>
+      <w:r>
+        <w:t xml:space="preserve"> line (Uncommitted changes) – </w:t>
+      </w:r>
+      <w:r>
+        <w:t xml:space="preserve">Updated </w:t>
+      </w:r>
+      <w:r>
+        <w:t>file</w:t>
+      </w:r>
+      <w:r>
+        <w:t>s</w:t>
+      </w:r>
+      <w:r>
+        <w:t xml:space="preserve"> shows up as yellow</w:t>
+      </w:r>
+      <w:r>
+        <w:t xml:space="preserve"> (</w:t>
+      </w:r>
+      <w:proofErr w:type="spellStart"/>
+      <w:r>
+        <w:t>git</w:t>
+      </w:r>
+      <w:proofErr w:type="spellEnd"/>
+      <w:r>
+        <w:t xml:space="preserve"> command line equivalent is “</w:t>
+      </w:r>
+      <w:proofErr w:type="spellStart"/>
+      <w:r>
+        <w:t>git</w:t>
+      </w:r>
+      <w:proofErr w:type="spellEnd"/>
+      <w:r>
+        <w:t xml:space="preserve"> status”)</w:t>
+      </w:r>
+    </w:p>
+    <w:p>
+      <w:pPr>
+        <w:pStyle w:val="ListParagraph"/>
+        <w:numPr>
+          <w:ilvl w:val="1"/>
+          <w:numId w:val="5"/>
+        </w:numPr>
+      </w:pPr>
+      <w:r>
+        <w:t>Select earlier versions to see changes made then</w:t>
+      </w:r>
+    </w:p>
+    <w:p>
+      <w:pPr>
+        <w:pStyle w:val="ListParagraph"/>
+        <w:numPr>
+          <w:ilvl w:val="1"/>
+          <w:numId w:val="5"/>
+        </w:numPr>
+      </w:pPr>
+      <w:r>
+        <w:t>Click on the text file (or Word file) to see</w:t>
+      </w:r>
+      <w:r>
+        <w:t xml:space="preserve"> </w:t>
+      </w:r>
+      <w:proofErr w:type="spellStart"/>
+      <w:r>
+        <w:t>diffs</w:t>
+      </w:r>
+      <w:proofErr w:type="spellEnd"/>
+      <w:r>
+        <w:t xml:space="preserve"> of the content</w:t>
+      </w:r>
+      <w:r>
+        <w:t xml:space="preserve"> from last version</w:t>
+      </w:r>
+    </w:p>
+    <w:p>
+      <w:pPr>
+        <w:pStyle w:val="ListParagraph"/>
+        <w:numPr>
+          <w:ilvl w:val="1"/>
+          <w:numId w:val="5"/>
+        </w:numPr>
+      </w:pPr>
+      <w:r>
         <w:t>COMMIT with comment (</w:t>
-      </w:r>
-      <w:r>
-        <w:t xml:space="preserve">note that </w:t>
       </w:r>
       <w:proofErr w:type="spellStart"/>
       <w:r>
@@ -3374,7 +3471,13 @@
       </w:r>
       <w:proofErr w:type="spellEnd"/>
       <w:r>
-        <w:t xml:space="preserve"> – show code</w:t>
+        <w:t xml:space="preserve"> </w:t>
+      </w:r>
+      <w:r>
+        <w:t>/ C</w:t>
+      </w:r>
+      <w:r>
+        <w:t>ode</w:t>
       </w:r>
       <w:r>
         <w:t xml:space="preserve"> (= </w:t>
@@ -3508,6 +3611,18 @@
         <w:t>Output (quick)</w:t>
       </w:r>
     </w:p>
+    <w:p>
+      <w:pPr>
+        <w:pStyle w:val="ListParagraph"/>
+        <w:numPr>
+          <w:ilvl w:val="1"/>
+          <w:numId w:val="5"/>
+        </w:numPr>
+      </w:pPr>
+      <w:r>
+        <w:t>Click on new most recent line, showing commit comment.</w:t>
+      </w:r>
+    </w:p>
     <w:p/>
     <w:p>
       <w:pPr>
@@ -3526,15 +3641,80 @@
       </w:r>
       <w:proofErr w:type="spellEnd"/>
       <w:r>
-        <w:t xml:space="preserve"> – content of \ </w:t>
+        <w:t xml:space="preserve"> </w:t>
+      </w:r>
+      <w:r>
+        <w:t>/ Home</w:t>
+      </w:r>
+    </w:p>
+    <w:p>
+      <w:pPr>
+        <w:pStyle w:val="ListParagraph"/>
+        <w:numPr>
+          <w:ilvl w:val="1"/>
+          <w:numId w:val="5"/>
+        </w:numPr>
+      </w:pPr>
+      <w:r>
+        <w:t>Note recent action</w:t>
+      </w:r>
+    </w:p>
+    <w:p>
+      <w:pPr>
+        <w:pStyle w:val="ListParagraph"/>
+        <w:numPr>
+          <w:ilvl w:val="1"/>
+          <w:numId w:val="5"/>
+        </w:numPr>
+      </w:pPr>
+      <w:r>
+        <w:t>Click on commit number</w:t>
+      </w:r>
+    </w:p>
+    <w:p>
+      <w:pPr>
+        <w:pStyle w:val="ListParagraph"/>
+        <w:numPr>
+          <w:ilvl w:val="1"/>
+          <w:numId w:val="5"/>
+        </w:numPr>
+      </w:pPr>
+      <w:r>
+        <w:t xml:space="preserve">Shows </w:t>
+      </w:r>
+      <w:r>
+        <w:t xml:space="preserve">content </w:t>
+      </w:r>
+      <w:r>
+        <w:t xml:space="preserve">changes (may just be the date in the </w:t>
       </w:r>
       <w:proofErr w:type="spellStart"/>
       <w:r>
+        <w:t>sql</w:t>
+      </w:r>
+      <w:proofErr w:type="spellEnd"/>
+      <w:r>
+        <w:t xml:space="preserve"> file)</w:t>
+      </w:r>
+    </w:p>
+    <w:p>
+      <w:pPr>
+        <w:pStyle w:val="ListParagraph"/>
+        <w:numPr>
+          <w:ilvl w:val="1"/>
+          <w:numId w:val="5"/>
+        </w:numPr>
+      </w:pPr>
+      <w:r>
+        <w:t xml:space="preserve">Click Code – </w:t>
+      </w:r>
+      <w:proofErr w:type="spellStart"/>
+      <w:r>
         <w:t>dbcs</w:t>
       </w:r>
       <w:proofErr w:type="spellEnd"/>
       <w:r>
-        <w:t xml:space="preserve"> \ </w:t>
+        <w:t xml:space="preserve"> – </w:t>
       </w:r>
       <w:proofErr w:type="spellStart"/>
       <w:r>
@@ -3542,7 +3722,7 @@
       </w:r>
       <w:proofErr w:type="spellEnd"/>
       <w:r>
-        <w:t xml:space="preserve"> has changed – shows commit comment</w:t>
+        <w:t xml:space="preserve">. Note commit comment and source user. </w:t>
       </w:r>
     </w:p>
     <w:p/>
@@ -3938,6 +4118,7 @@
         </w:numPr>
       </w:pPr>
       <w:r>
+        <w:lastRenderedPageBreak/>
         <w:t>In APEX wo</w:t>
       </w:r>
       <w:r>
@@ -6302,7 +6483,7 @@
         <w:sz w:val="18"/>
         <w:szCs w:val="18"/>
       </w:rPr>
-      <w:t>9</w:t>
+      <w:t>6</w:t>
     </w:r>
     <w:r>
       <w:rPr>
@@ -8541,7 +8722,7 @@
 </file>
 
 <file path=customXml/itemProps1.xml><?xml version="1.0" encoding="utf-8"?>
-<ds:datastoreItem xmlns:ds="http://schemas.openxmlformats.org/officeDocument/2006/customXml" ds:itemID="{3F61AF57-7FF0-4A08-94F2-50BF6651EAD1}">
+<ds:datastoreItem xmlns:ds="http://schemas.openxmlformats.org/officeDocument/2006/customXml" ds:itemID="{9DA8D05E-9B46-4602-8770-83C06DFA6E9B}">
   <ds:schemaRefs>
     <ds:schemaRef ds:uri="http://schemas.openxmlformats.org/officeDocument/2006/bibliography"/>
   </ds:schemaRefs>

</xml_diff>

<commit_message>
Demo Test 1 11.21 Thurs
</commit_message>
<xml_diff>
--- a/Docs/APEX DevCS Integration Demo Script v1.0.docx
+++ b/Docs/APEX DevCS Integration Demo Script v1.0.docx
@@ -337,7 +337,7 @@
         <w:rPr>
           <w:sz w:val="32"/>
         </w:rPr>
-        <w:t>April</w:t>
+        <w:t>May</w:t>
       </w:r>
       <w:r>
         <w:rPr>
@@ -424,7 +424,7 @@
         </w:rPr>
         <w:fldChar w:fldCharType="separate"/>
       </w:r>
-      <w:hyperlink w:anchor="_Toc451852325" w:history="1">
+      <w:hyperlink w:anchor="_Toc451938844" w:history="1">
         <w:r>
           <w:rPr>
             <w:rStyle w:val="Hyperlink"/>
@@ -451,7 +451,7 @@
             <w:noProof/>
             <w:webHidden/>
           </w:rPr>
-          <w:instrText xml:space="preserve"> PAGEREF _Toc451852325 \h </w:instrText>
+          <w:instrText xml:space="preserve"> PAGEREF _Toc451938844 \h </w:instrText>
         </w:r>
         <w:r>
           <w:rPr>
@@ -495,7 +495,7 @@
           <w:szCs w:val="22"/>
         </w:rPr>
       </w:pPr>
-      <w:hyperlink w:anchor="_Toc451852326" w:history="1">
+      <w:hyperlink w:anchor="_Toc451938845" w:history="1">
         <w:r>
           <w:rPr>
             <w:rStyle w:val="Hyperlink"/>
@@ -522,7 +522,7 @@
             <w:noProof/>
             <w:webHidden/>
           </w:rPr>
-          <w:instrText xml:space="preserve"> PAGEREF _Toc451852326 \h </w:instrText>
+          <w:instrText xml:space="preserve"> PAGEREF _Toc451938845 \h </w:instrText>
         </w:r>
         <w:r>
           <w:rPr>
@@ -566,7 +566,7 @@
           <w:szCs w:val="22"/>
         </w:rPr>
       </w:pPr>
-      <w:hyperlink w:anchor="_Toc451852327" w:history="1">
+      <w:hyperlink w:anchor="_Toc451938846" w:history="1">
         <w:r>
           <w:rPr>
             <w:rStyle w:val="Hyperlink"/>
@@ -593,7 +593,7 @@
             <w:noProof/>
             <w:webHidden/>
           </w:rPr>
-          <w:instrText xml:space="preserve"> PAGEREF _Toc451852327 \h </w:instrText>
+          <w:instrText xml:space="preserve"> PAGEREF _Toc451938846 \h </w:instrText>
         </w:r>
         <w:r>
           <w:rPr>
@@ -637,7 +637,7 @@
           <w:szCs w:val="22"/>
         </w:rPr>
       </w:pPr>
-      <w:hyperlink w:anchor="_Toc451852328" w:history="1">
+      <w:hyperlink w:anchor="_Toc451938847" w:history="1">
         <w:r>
           <w:rPr>
             <w:rStyle w:val="Hyperlink"/>
@@ -664,7 +664,7 @@
             <w:noProof/>
             <w:webHidden/>
           </w:rPr>
-          <w:instrText xml:space="preserve"> PAGEREF _Toc451852328 \h </w:instrText>
+          <w:instrText xml:space="preserve"> PAGEREF _Toc451938847 \h </w:instrText>
         </w:r>
         <w:r>
           <w:rPr>
@@ -708,7 +708,7 @@
           <w:szCs w:val="22"/>
         </w:rPr>
       </w:pPr>
-      <w:hyperlink w:anchor="_Toc451852329" w:history="1">
+      <w:hyperlink w:anchor="_Toc451938848" w:history="1">
         <w:r>
           <w:rPr>
             <w:rStyle w:val="Hyperlink"/>
@@ -735,7 +735,7 @@
             <w:noProof/>
             <w:webHidden/>
           </w:rPr>
-          <w:instrText xml:space="preserve"> PAGEREF _Toc451852329 \h </w:instrText>
+          <w:instrText xml:space="preserve"> PAGEREF _Toc451938848 \h </w:instrText>
         </w:r>
         <w:r>
           <w:rPr>
@@ -779,7 +779,7 @@
           <w:szCs w:val="22"/>
         </w:rPr>
       </w:pPr>
-      <w:hyperlink w:anchor="_Toc451852330" w:history="1">
+      <w:hyperlink w:anchor="_Toc451938849" w:history="1">
         <w:r>
           <w:rPr>
             <w:rStyle w:val="Hyperlink"/>
@@ -806,7 +806,7 @@
             <w:noProof/>
             <w:webHidden/>
           </w:rPr>
-          <w:instrText xml:space="preserve"> PAGEREF _Toc451852330 \h </w:instrText>
+          <w:instrText xml:space="preserve"> PAGEREF _Toc451938849 \h </w:instrText>
         </w:r>
         <w:r>
           <w:rPr>
@@ -850,7 +850,7 @@
           <w:szCs w:val="22"/>
         </w:rPr>
       </w:pPr>
-      <w:hyperlink w:anchor="_Toc451852331" w:history="1">
+      <w:hyperlink w:anchor="_Toc451938850" w:history="1">
         <w:r>
           <w:rPr>
             <w:rStyle w:val="Hyperlink"/>
@@ -877,7 +877,7 @@
             <w:noProof/>
             <w:webHidden/>
           </w:rPr>
-          <w:instrText xml:space="preserve"> PAGEREF _Toc451852331 \h </w:instrText>
+          <w:instrText xml:space="preserve"> PAGEREF _Toc451938850 \h </w:instrText>
         </w:r>
         <w:r>
           <w:rPr>
@@ -921,13 +921,13 @@
           <w:szCs w:val="22"/>
         </w:rPr>
       </w:pPr>
-      <w:hyperlink w:anchor="_Toc451852332" w:history="1">
+      <w:hyperlink w:anchor="_Toc451938851" w:history="1">
         <w:r>
           <w:rPr>
             <w:rStyle w:val="Hyperlink"/>
             <w:noProof/>
           </w:rPr>
-          <w:t>In advance</w:t>
+          <w:t>Demo Setup</w:t>
         </w:r>
         <w:r>
           <w:rPr>
@@ -948,7 +948,7 @@
             <w:noProof/>
             <w:webHidden/>
           </w:rPr>
-          <w:instrText xml:space="preserve"> PAGEREF _Toc451852332 \h </w:instrText>
+          <w:instrText xml:space="preserve"> PAGEREF _Toc451938851 \h </w:instrText>
         </w:r>
         <w:r>
           <w:rPr>
@@ -992,7 +992,78 @@
           <w:szCs w:val="22"/>
         </w:rPr>
       </w:pPr>
-      <w:hyperlink w:anchor="_Toc451852333" w:history="1">
+      <w:hyperlink w:anchor="_Toc451938852" w:history="1">
+        <w:r>
+          <w:rPr>
+            <w:rStyle w:val="Hyperlink"/>
+            <w:noProof/>
+          </w:rPr>
+          <w:t>Before each demo</w:t>
+        </w:r>
+        <w:r>
+          <w:rPr>
+            <w:noProof/>
+            <w:webHidden/>
+          </w:rPr>
+          <w:tab/>
+        </w:r>
+        <w:r>
+          <w:rPr>
+            <w:noProof/>
+            <w:webHidden/>
+          </w:rPr>
+          <w:fldChar w:fldCharType="begin"/>
+        </w:r>
+        <w:r>
+          <w:rPr>
+            <w:noProof/>
+            <w:webHidden/>
+          </w:rPr>
+          <w:instrText xml:space="preserve"> PAGEREF _Toc451938852 \h </w:instrText>
+        </w:r>
+        <w:r>
+          <w:rPr>
+            <w:noProof/>
+            <w:webHidden/>
+          </w:rPr>
+        </w:r>
+        <w:r>
+          <w:rPr>
+            <w:noProof/>
+            <w:webHidden/>
+          </w:rPr>
+          <w:fldChar w:fldCharType="separate"/>
+        </w:r>
+        <w:r>
+          <w:rPr>
+            <w:noProof/>
+            <w:webHidden/>
+          </w:rPr>
+          <w:t>4</w:t>
+        </w:r>
+        <w:r>
+          <w:rPr>
+            <w:noProof/>
+            <w:webHidden/>
+          </w:rPr>
+          <w:fldChar w:fldCharType="end"/>
+        </w:r>
+      </w:hyperlink>
+    </w:p>
+    <w:p>
+      <w:pPr>
+        <w:pStyle w:val="TOC2"/>
+        <w:tabs>
+          <w:tab w:val="right" w:leader="dot" w:pos="13742"/>
+        </w:tabs>
+        <w:rPr>
+          <w:rFonts w:asciiTheme="minorHAnsi" w:eastAsiaTheme="minorEastAsia" w:hAnsiTheme="minorHAnsi" w:cstheme="minorBidi"/>
+          <w:noProof/>
+          <w:sz w:val="22"/>
+          <w:szCs w:val="22"/>
+        </w:rPr>
+      </w:pPr>
+      <w:hyperlink w:anchor="_Toc451938853" w:history="1">
         <w:r>
           <w:rPr>
             <w:rStyle w:val="Hyperlink"/>
@@ -1019,7 +1090,7 @@
             <w:noProof/>
             <w:webHidden/>
           </w:rPr>
-          <w:instrText xml:space="preserve"> PAGEREF _Toc451852333 \h </w:instrText>
+          <w:instrText xml:space="preserve"> PAGEREF _Toc451938853 \h </w:instrText>
         </w:r>
         <w:r>
           <w:rPr>
@@ -1063,7 +1134,7 @@
           <w:szCs w:val="22"/>
         </w:rPr>
       </w:pPr>
-      <w:hyperlink w:anchor="_Toc451852334" w:history="1">
+      <w:hyperlink w:anchor="_Toc451938854" w:history="1">
         <w:r>
           <w:rPr>
             <w:rStyle w:val="Hyperlink"/>
@@ -1090,7 +1161,7 @@
             <w:noProof/>
             <w:webHidden/>
           </w:rPr>
-          <w:instrText xml:space="preserve"> PAGEREF _Toc451852334 \h </w:instrText>
+          <w:instrText xml:space="preserve"> PAGEREF _Toc451938854 \h </w:instrText>
         </w:r>
         <w:r>
           <w:rPr>
@@ -1140,7 +1211,7 @@
       <w:pPr>
         <w:pStyle w:val="Heading2"/>
       </w:pPr>
-      <w:bookmarkStart w:id="0" w:name="_Toc451852325"/>
+      <w:bookmarkStart w:id="0" w:name="_Toc451938844"/>
       <w:r>
         <w:t>Demo Attributes</w:t>
       </w:r>
@@ -1500,7 +1571,7 @@
           <w:tab w:val="center" w:pos="6912"/>
         </w:tabs>
       </w:pPr>
-      <w:bookmarkStart w:id="1" w:name="_Toc451852326"/>
+      <w:bookmarkStart w:id="1" w:name="_Toc451938845"/>
       <w:r>
         <w:t>Executive Summary</w:t>
       </w:r>
@@ -1669,441 +1740,42 @@
     <w:p/>
     <w:p>
       <w:pPr>
-        <w:pBdr>
-          <w:top w:val="single" w:sz="4" w:space="1" w:color="auto"/>
-          <w:left w:val="single" w:sz="4" w:space="4" w:color="auto"/>
-          <w:bottom w:val="single" w:sz="4" w:space="1" w:color="auto"/>
-          <w:right w:val="single" w:sz="4" w:space="4" w:color="auto"/>
-        </w:pBdr>
-        <w:jc w:val="center"/>
-        <w:rPr>
-          <w:noProof/>
-        </w:rPr>
-      </w:pPr>
-    </w:p>
-    <w:p>
-      <w:pPr>
-        <w:pBdr>
-          <w:top w:val="single" w:sz="4" w:space="1" w:color="auto"/>
-          <w:left w:val="single" w:sz="4" w:space="4" w:color="auto"/>
-          <w:bottom w:val="single" w:sz="4" w:space="1" w:color="auto"/>
-          <w:right w:val="single" w:sz="4" w:space="4" w:color="auto"/>
-        </w:pBdr>
-        <w:jc w:val="center"/>
-        <w:rPr>
-          <w:noProof/>
-        </w:rPr>
-      </w:pPr>
-      <w:r>
-        <w:rPr>
-          <w:noProof/>
-        </w:rPr>
-        <w:t>ARCHITECTURE DIAGRAM</w:t>
-      </w:r>
-    </w:p>
-    <w:p>
-      <w:pPr>
-        <w:pBdr>
-          <w:top w:val="single" w:sz="4" w:space="1" w:color="auto"/>
-          <w:left w:val="single" w:sz="4" w:space="4" w:color="auto"/>
-          <w:bottom w:val="single" w:sz="4" w:space="1" w:color="auto"/>
-          <w:right w:val="single" w:sz="4" w:space="4" w:color="auto"/>
-        </w:pBdr>
-        <w:jc w:val="center"/>
         <w:rPr>
           <w:rFonts w:cs="Arial"/>
           <w:szCs w:val="20"/>
         </w:rPr>
       </w:pPr>
-    </w:p>
-    <w:p>
-      <w:pPr>
-        <w:pStyle w:val="Heading2"/>
-      </w:pPr>
-      <w:bookmarkStart w:id="2" w:name="_Toc451852327"/>
-      <w:r>
-        <w:t>What’s New in this Release</w:t>
-      </w:r>
-      <w:bookmarkEnd w:id="2"/>
-      <w:r>
-        <w:t xml:space="preserve"> </w:t>
-      </w:r>
-    </w:p>
-    <w:p>
-      <w:pPr>
-        <w:pStyle w:val="ListParagraph"/>
-        <w:numPr>
-          <w:ilvl w:val="0"/>
-          <w:numId w:val="1"/>
-        </w:numPr>
-        <w:spacing w:before="200" w:after="200" w:line="360" w:lineRule="auto"/>
-      </w:pPr>
-      <w:r>
-        <w:t>First Release</w:t>
-      </w:r>
-    </w:p>
-    <w:p>
-      <w:pPr>
-        <w:pStyle w:val="Heading2"/>
-      </w:pPr>
-      <w:bookmarkStart w:id="3" w:name="_Toc451852328"/>
-      <w:r>
-        <w:t>S</w:t>
-      </w:r>
-      <w:r>
-        <w:t>toryline</w:t>
-      </w:r>
-      <w:bookmarkEnd w:id="3"/>
-      <w:r>
-        <w:t xml:space="preserve"> </w:t>
-      </w:r>
-    </w:p>
-    <w:p/>
-    <w:p>
-      <w:r>
-        <w:t>An APEX</w:t>
-      </w:r>
-      <w:r>
-        <w:t xml:space="preserve"> </w:t>
-      </w:r>
-      <w:r>
-        <w:t xml:space="preserve">developer </w:t>
-      </w:r>
-      <w:r>
-        <w:t>use</w:t>
-      </w:r>
-      <w:r>
-        <w:t>s</w:t>
-      </w:r>
-      <w:r>
-        <w:t xml:space="preserve"> </w:t>
-      </w:r>
-      <w:r>
-        <w:t xml:space="preserve">Oracle </w:t>
-      </w:r>
-      <w:r>
-        <w:t>Dev</w:t>
-      </w:r>
-      <w:r>
-        <w:t xml:space="preserve">eloper </w:t>
-      </w:r>
-      <w:r>
-        <w:t>C</w:t>
-      </w:r>
-      <w:r>
-        <w:t xml:space="preserve">loud </w:t>
-      </w:r>
-      <w:r>
-        <w:t>S</w:t>
-      </w:r>
-      <w:r>
-        <w:t>ervice</w:t>
-      </w:r>
-      <w:r>
-        <w:t xml:space="preserve"> to manage </w:t>
-      </w:r>
-      <w:r>
-        <w:t xml:space="preserve">his </w:t>
-      </w:r>
-      <w:r>
-        <w:t>APEX source code and automate the deployment of new or updated APEX apps to a cloud based test environment.</w:t>
-      </w:r>
-    </w:p>
-    <w:p/>
-    <w:p>
-      <w:r>
-        <w:t>The scenario is;</w:t>
-      </w:r>
-    </w:p>
-    <w:p/>
-    <w:p>
-      <w:pPr>
-        <w:pStyle w:val="ListParagraph"/>
-        <w:numPr>
-          <w:ilvl w:val="0"/>
-          <w:numId w:val="3"/>
-        </w:numPr>
-        <w:spacing w:after="200" w:line="276" w:lineRule="auto"/>
-      </w:pPr>
-      <w:r>
-        <w:t xml:space="preserve">[Optionally build and] </w:t>
-      </w:r>
-      <w:r>
-        <w:t xml:space="preserve">Run </w:t>
-      </w:r>
-      <w:r>
-        <w:t>a</w:t>
-      </w:r>
-      <w:r>
-        <w:t xml:space="preserve"> simple app in </w:t>
-      </w:r>
-      <w:r>
-        <w:t>any</w:t>
-      </w:r>
-      <w:r>
-        <w:t xml:space="preserve"> APEX environment</w:t>
-      </w:r>
-    </w:p>
-    <w:p>
-      <w:pPr>
-        <w:pStyle w:val="ListParagraph"/>
-        <w:numPr>
-          <w:ilvl w:val="0"/>
-          <w:numId w:val="3"/>
-        </w:numPr>
-        <w:spacing w:after="200" w:line="276" w:lineRule="auto"/>
-      </w:pPr>
-      <w:r>
-        <w:t xml:space="preserve">Login to target APEX </w:t>
-      </w:r>
-      <w:r>
-        <w:t xml:space="preserve">cloud </w:t>
-      </w:r>
-      <w:r>
-        <w:t>environment to show that the APEX workspace is not there</w:t>
-      </w:r>
-    </w:p>
-    <w:p>
-      <w:pPr>
-        <w:pStyle w:val="ListParagraph"/>
-        <w:numPr>
-          <w:ilvl w:val="0"/>
-          <w:numId w:val="3"/>
-        </w:numPr>
-        <w:spacing w:after="200" w:line="276" w:lineRule="auto"/>
-      </w:pPr>
-      <w:r>
-        <w:t xml:space="preserve">Export </w:t>
-      </w:r>
-      <w:r>
-        <w:t xml:space="preserve">new version of the </w:t>
-      </w:r>
-      <w:r>
-        <w:t xml:space="preserve">app </w:t>
-      </w:r>
-      <w:proofErr w:type="spellStart"/>
-      <w:r>
-        <w:t>sql</w:t>
-      </w:r>
-      <w:proofErr w:type="spellEnd"/>
-      <w:r>
-        <w:t xml:space="preserve"> files</w:t>
-      </w:r>
-      <w:r>
-        <w:t xml:space="preserve"> to local</w:t>
-      </w:r>
-      <w:r>
-        <w:t xml:space="preserve"> GIT repository</w:t>
-      </w:r>
-    </w:p>
-    <w:p>
-      <w:pPr>
-        <w:pStyle w:val="ListParagraph"/>
-        <w:numPr>
-          <w:ilvl w:val="0"/>
-          <w:numId w:val="3"/>
-        </w:numPr>
-        <w:spacing w:after="200" w:line="276" w:lineRule="auto"/>
-      </w:pPr>
-      <w:r>
-        <w:t xml:space="preserve">Using </w:t>
-      </w:r>
-      <w:r>
-        <w:t xml:space="preserve">the Sourcetree Git client (or </w:t>
-      </w:r>
-      <w:r>
-        <w:t>Git</w:t>
-      </w:r>
-      <w:r>
-        <w:t xml:space="preserve"> commands)</w:t>
-      </w:r>
-      <w:r>
-        <w:t xml:space="preserve">, </w:t>
-      </w:r>
-      <w:r>
-        <w:t>commit file</w:t>
-      </w:r>
-      <w:r>
-        <w:t xml:space="preserve"> into the DevCS GIT repository</w:t>
-      </w:r>
-    </w:p>
-    <w:p>
-      <w:pPr>
-        <w:pStyle w:val="ListParagraph"/>
-        <w:numPr>
-          <w:ilvl w:val="0"/>
-          <w:numId w:val="3"/>
-        </w:numPr>
-        <w:spacing w:after="200" w:line="276" w:lineRule="auto"/>
-      </w:pPr>
-      <w:r>
-        <w:t>[Note that other SQL and XML files to create the Workspace, database objects and data have already been created using APEX utilities and loaded into the DevCS Git repository]</w:t>
-      </w:r>
-    </w:p>
-    <w:p>
-      <w:pPr>
-        <w:pStyle w:val="ListParagraph"/>
-        <w:numPr>
-          <w:ilvl w:val="0"/>
-          <w:numId w:val="3"/>
-        </w:numPr>
-        <w:spacing w:after="200" w:line="276" w:lineRule="auto"/>
-      </w:pPr>
-      <w:r>
-        <w:t>Show and e</w:t>
-      </w:r>
-      <w:r>
-        <w:t xml:space="preserve">xplain </w:t>
-      </w:r>
-      <w:r>
-        <w:t>the</w:t>
-      </w:r>
-      <w:r>
-        <w:t xml:space="preserve"> main DevCS capabilities</w:t>
-      </w:r>
-      <w:r>
-        <w:t>, focusing on Git repository and Hudson continuous deployment engine.</w:t>
-      </w:r>
-    </w:p>
-    <w:p>
-      <w:pPr>
-        <w:pStyle w:val="ListParagraph"/>
-        <w:numPr>
-          <w:ilvl w:val="0"/>
-          <w:numId w:val="3"/>
-        </w:numPr>
-        <w:spacing w:after="200" w:line="276" w:lineRule="auto"/>
-      </w:pPr>
-      <w:r>
-        <w:t xml:space="preserve">Run a pre-defined set of Hudson </w:t>
-      </w:r>
-      <w:r>
-        <w:t>Builds</w:t>
-      </w:r>
-      <w:r>
-        <w:t xml:space="preserve"> to;</w:t>
-      </w:r>
-    </w:p>
-    <w:p>
-      <w:pPr>
-        <w:pStyle w:val="ListParagraph"/>
-        <w:numPr>
-          <w:ilvl w:val="1"/>
-          <w:numId w:val="3"/>
-        </w:numPr>
-        <w:spacing w:after="200" w:line="276" w:lineRule="auto"/>
-      </w:pPr>
-      <w:r>
-        <w:t xml:space="preserve">Execute a script to provision a new DBaaS environment (optional – takes 30 </w:t>
-      </w:r>
-      <w:proofErr w:type="spellStart"/>
-      <w:r>
-        <w:t>mins</w:t>
-      </w:r>
-      <w:proofErr w:type="spellEnd"/>
-      <w:r>
-        <w:t>)</w:t>
-      </w:r>
-    </w:p>
-    <w:p>
-      <w:pPr>
-        <w:pStyle w:val="ListParagraph"/>
-        <w:numPr>
-          <w:ilvl w:val="1"/>
-          <w:numId w:val="3"/>
-        </w:numPr>
-        <w:spacing w:after="200" w:line="276" w:lineRule="auto"/>
-      </w:pPr>
-      <w:r>
-        <w:t>E</w:t>
-      </w:r>
-      <w:r>
-        <w:t xml:space="preserve">xecute </w:t>
-      </w:r>
-      <w:r>
-        <w:t>script</w:t>
-      </w:r>
-      <w:r>
-        <w:t>s</w:t>
-      </w:r>
-      <w:r>
-        <w:t xml:space="preserve"> to import the </w:t>
-      </w:r>
-      <w:proofErr w:type="spellStart"/>
-      <w:r>
-        <w:t>sql</w:t>
-      </w:r>
-      <w:proofErr w:type="spellEnd"/>
-      <w:r>
-        <w:t xml:space="preserve"> and XML files into the APEX </w:t>
-      </w:r>
-      <w:r>
-        <w:t xml:space="preserve">test </w:t>
-      </w:r>
-      <w:r>
-        <w:t xml:space="preserve">environment in the new DBaaS </w:t>
-      </w:r>
-      <w:r>
-        <w:t xml:space="preserve">cloud </w:t>
-      </w:r>
-      <w:r>
-        <w:t>service in order to create the new APEX Workspace, schema objects, data and APEX app.</w:t>
-      </w:r>
-    </w:p>
-    <w:p>
-      <w:pPr>
-        <w:pStyle w:val="ListParagraph"/>
-        <w:numPr>
-          <w:ilvl w:val="0"/>
-          <w:numId w:val="3"/>
-        </w:numPr>
-        <w:spacing w:after="200" w:line="276" w:lineRule="auto"/>
-      </w:pPr>
-      <w:r>
-        <w:t>Run the APEX app in the new DBaaS APEX environment.</w:t>
-      </w:r>
-    </w:p>
-    <w:p>
-      <w:pPr>
-        <w:pStyle w:val="ListParagraph"/>
-        <w:numPr>
-          <w:ilvl w:val="0"/>
-          <w:numId w:val="3"/>
-        </w:numPr>
-        <w:spacing w:after="200" w:line="276" w:lineRule="auto"/>
-      </w:pPr>
-      <w:r>
-        <w:t>Make minor changes to the App and r</w:t>
-      </w:r>
-      <w:r>
-        <w:t xml:space="preserve">epeat </w:t>
-      </w:r>
-      <w:r>
-        <w:t xml:space="preserve">the process to </w:t>
-      </w:r>
-      <w:r>
-        <w:t>create and run an updated version of the app</w:t>
-      </w:r>
-      <w:r>
-        <w:t xml:space="preserve"> in the target cloud environment</w:t>
-      </w:r>
-      <w:r>
-        <w:t>.</w:t>
-      </w:r>
-      <w:r>
-        <w:t xml:space="preserve"> </w:t>
-      </w:r>
-    </w:p>
-    <w:p>
-      <w:pPr>
-        <w:pStyle w:val="Heading2"/>
-      </w:pPr>
-      <w:bookmarkStart w:id="4" w:name="_Toc451852329"/>
-      <w:r>
-        <w:lastRenderedPageBreak/>
-        <w:t>Supporting Material</w:t>
-      </w:r>
-      <w:bookmarkEnd w:id="4"/>
+      <w:r>
+        <w:rPr>
+          <w:rFonts w:cs="Arial"/>
+          <w:szCs w:val="20"/>
+        </w:rPr>
+        <w:object w:dxaOrig="7211" w:dyaOrig="4041">
+          <v:shapetype id="_x0000_t75" coordsize="21600,21600" o:spt="75" o:preferrelative="t" path="m@4@5l@4@11@9@11@9@5xe" filled="f" stroked="f">
+            <v:stroke joinstyle="miter"/>
+            <v:formulas>
+              <v:f eqn="if lineDrawn pixelLineWidth 0"/>
+              <v:f eqn="sum @0 1 0"/>
+              <v:f eqn="sum 0 0 @1"/>
+              <v:f eqn="prod @2 1 2"/>
+              <v:f eqn="prod @3 21600 pixelWidth"/>
+              <v:f eqn="prod @3 21600 pixelHeight"/>
+              <v:f eqn="sum @0 0 1"/>
+              <v:f eqn="prod @6 1 2"/>
+              <v:f eqn="prod @7 21600 pixelWidth"/>
+              <v:f eqn="sum @8 21600 0"/>
+              <v:f eqn="prod @7 21600 pixelHeight"/>
+              <v:f eqn="sum @10 21600 0"/>
+            </v:formulas>
+            <v:path o:extrusionok="f" gradientshapeok="t" o:connecttype="rect"/>
+            <o:lock v:ext="edit" aspectratio="t"/>
+          </v:shapetype>
+          <v:shape id="_x0000_i1025" type="#_x0000_t75" style="width:582.1pt;height:326.05pt" o:ole="">
+            <v:imagedata r:id="rId8" o:title=""/>
+          </v:shape>
+          <o:OLEObject Type="Embed" ProgID="PowerPoint.Slide.12" ShapeID="_x0000_i1025" DrawAspect="Content" ObjectID="_1525693986" r:id="rId9"/>
+        </w:object>
+      </w:r>
     </w:p>
     <w:p>
       <w:pPr>
@@ -2116,15 +1788,401 @@
           <w:szCs w:val="26"/>
         </w:rPr>
       </w:pPr>
+      <w:bookmarkStart w:id="2" w:name="_Toc451938846"/>
+      <w:r>
+        <w:br w:type="page"/>
+      </w:r>
+    </w:p>
+    <w:p>
+      <w:pPr>
+        <w:pStyle w:val="Heading2"/>
+      </w:pPr>
+      <w:r>
+        <w:lastRenderedPageBreak/>
+        <w:t>What’s New in this Release</w:t>
+      </w:r>
+      <w:bookmarkEnd w:id="2"/>
+      <w:r>
+        <w:t xml:space="preserve"> </w:t>
+      </w:r>
     </w:p>
     <w:p>
       <w:pPr>
         <w:pStyle w:val="ListParagraph"/>
         <w:numPr>
           <w:ilvl w:val="0"/>
-          <w:numId w:val="2"/>
-        </w:numPr>
-        <w:ind w:left="426"/>
+          <w:numId w:val="1"/>
+        </w:numPr>
+        <w:spacing w:before="200" w:after="200" w:line="360" w:lineRule="auto"/>
+      </w:pPr>
+      <w:r>
+        <w:t>First Release</w:t>
+      </w:r>
+    </w:p>
+    <w:p>
+      <w:pPr>
+        <w:pStyle w:val="Heading2"/>
+      </w:pPr>
+      <w:bookmarkStart w:id="3" w:name="_Toc451938847"/>
+      <w:r>
+        <w:t>S</w:t>
+      </w:r>
+      <w:r>
+        <w:t>toryline</w:t>
+      </w:r>
+      <w:bookmarkEnd w:id="3"/>
+      <w:r>
+        <w:t xml:space="preserve"> </w:t>
+      </w:r>
+    </w:p>
+    <w:p/>
+    <w:p>
+      <w:r>
+        <w:t>An APEX</w:t>
+      </w:r>
+      <w:r>
+        <w:t xml:space="preserve"> </w:t>
+      </w:r>
+      <w:r>
+        <w:t xml:space="preserve">developer </w:t>
+      </w:r>
+      <w:r>
+        <w:t>use</w:t>
+      </w:r>
+      <w:r>
+        <w:t>s</w:t>
+      </w:r>
+      <w:r>
+        <w:t xml:space="preserve"> </w:t>
+      </w:r>
+      <w:r>
+        <w:t xml:space="preserve">Oracle </w:t>
+      </w:r>
+      <w:r>
+        <w:t>Dev</w:t>
+      </w:r>
+      <w:r>
+        <w:t xml:space="preserve">eloper </w:t>
+      </w:r>
+      <w:r>
+        <w:t>C</w:t>
+      </w:r>
+      <w:r>
+        <w:t xml:space="preserve">loud </w:t>
+      </w:r>
+      <w:r>
+        <w:t>S</w:t>
+      </w:r>
+      <w:r>
+        <w:t>ervice</w:t>
+      </w:r>
+      <w:r>
+        <w:t xml:space="preserve"> to manage </w:t>
+      </w:r>
+      <w:r>
+        <w:t xml:space="preserve">his </w:t>
+      </w:r>
+      <w:r>
+        <w:t>APEX source code and automate the deployment of new or updated APEX apps to a cloud based test environment.</w:t>
+      </w:r>
+    </w:p>
+    <w:p/>
+    <w:p>
+      <w:r>
+        <w:t>The scenario is;</w:t>
+      </w:r>
+    </w:p>
+    <w:p/>
+    <w:p>
+      <w:pPr>
+        <w:pStyle w:val="ListParagraph"/>
+        <w:numPr>
+          <w:ilvl w:val="0"/>
+          <w:numId w:val="3"/>
+        </w:numPr>
+        <w:spacing w:after="200" w:line="276" w:lineRule="auto"/>
+      </w:pPr>
+      <w:r>
+        <w:t xml:space="preserve">[Optionally build and] </w:t>
+      </w:r>
+      <w:r>
+        <w:t xml:space="preserve">Run </w:t>
+      </w:r>
+      <w:r>
+        <w:t>a</w:t>
+      </w:r>
+      <w:r>
+        <w:t xml:space="preserve"> simple app in </w:t>
+      </w:r>
+      <w:r>
+        <w:t>any</w:t>
+      </w:r>
+      <w:r>
+        <w:t xml:space="preserve"> APEX environment</w:t>
+      </w:r>
+    </w:p>
+    <w:p>
+      <w:pPr>
+        <w:pStyle w:val="ListParagraph"/>
+        <w:numPr>
+          <w:ilvl w:val="0"/>
+          <w:numId w:val="3"/>
+        </w:numPr>
+        <w:spacing w:after="200" w:line="276" w:lineRule="auto"/>
+      </w:pPr>
+      <w:r>
+        <w:t xml:space="preserve">Login to target APEX </w:t>
+      </w:r>
+      <w:r>
+        <w:t xml:space="preserve">cloud </w:t>
+      </w:r>
+      <w:r>
+        <w:t>environment to show that the APEX workspace is not there</w:t>
+      </w:r>
+    </w:p>
+    <w:p>
+      <w:pPr>
+        <w:pStyle w:val="ListParagraph"/>
+        <w:numPr>
+          <w:ilvl w:val="0"/>
+          <w:numId w:val="3"/>
+        </w:numPr>
+        <w:spacing w:after="200" w:line="276" w:lineRule="auto"/>
+      </w:pPr>
+      <w:r>
+        <w:t xml:space="preserve">Export </w:t>
+      </w:r>
+      <w:r>
+        <w:t xml:space="preserve">new version of the </w:t>
+      </w:r>
+      <w:r>
+        <w:t xml:space="preserve">app </w:t>
+      </w:r>
+      <w:proofErr w:type="spellStart"/>
+      <w:r>
+        <w:t>sql</w:t>
+      </w:r>
+      <w:proofErr w:type="spellEnd"/>
+      <w:r>
+        <w:t xml:space="preserve"> files</w:t>
+      </w:r>
+      <w:r>
+        <w:t xml:space="preserve"> to local</w:t>
+      </w:r>
+      <w:r>
+        <w:t xml:space="preserve"> GIT repository</w:t>
+      </w:r>
+    </w:p>
+    <w:p>
+      <w:pPr>
+        <w:pStyle w:val="ListParagraph"/>
+        <w:numPr>
+          <w:ilvl w:val="0"/>
+          <w:numId w:val="3"/>
+        </w:numPr>
+        <w:spacing w:after="200" w:line="276" w:lineRule="auto"/>
+      </w:pPr>
+      <w:r>
+        <w:t xml:space="preserve">Using </w:t>
+      </w:r>
+      <w:r>
+        <w:t xml:space="preserve">the Sourcetree Git client (or </w:t>
+      </w:r>
+      <w:r>
+        <w:t>Git</w:t>
+      </w:r>
+      <w:r>
+        <w:t xml:space="preserve"> commands)</w:t>
+      </w:r>
+      <w:r>
+        <w:t xml:space="preserve">, </w:t>
+      </w:r>
+      <w:r>
+        <w:t>commit file</w:t>
+      </w:r>
+      <w:r>
+        <w:t xml:space="preserve"> into the DevCS GIT repository</w:t>
+      </w:r>
+    </w:p>
+    <w:p>
+      <w:pPr>
+        <w:pStyle w:val="ListParagraph"/>
+        <w:numPr>
+          <w:ilvl w:val="0"/>
+          <w:numId w:val="3"/>
+        </w:numPr>
+        <w:spacing w:after="200" w:line="276" w:lineRule="auto"/>
+      </w:pPr>
+      <w:r>
+        <w:t>[Note that other SQL and XML files to create the Workspace, database objects and data have already been created using APEX utilities and loaded into the DevCS Git repository]</w:t>
+      </w:r>
+    </w:p>
+    <w:p>
+      <w:pPr>
+        <w:pStyle w:val="ListParagraph"/>
+        <w:numPr>
+          <w:ilvl w:val="0"/>
+          <w:numId w:val="3"/>
+        </w:numPr>
+        <w:spacing w:after="200" w:line="276" w:lineRule="auto"/>
+      </w:pPr>
+      <w:r>
+        <w:t>Show and e</w:t>
+      </w:r>
+      <w:r>
+        <w:t xml:space="preserve">xplain </w:t>
+      </w:r>
+      <w:r>
+        <w:t>the</w:t>
+      </w:r>
+      <w:r>
+        <w:t xml:space="preserve"> main DevCS capabilities</w:t>
+      </w:r>
+      <w:r>
+        <w:t>, focusing on Git repository and Hudson continuous deployment engine.</w:t>
+      </w:r>
+    </w:p>
+    <w:p>
+      <w:pPr>
+        <w:pStyle w:val="ListParagraph"/>
+        <w:numPr>
+          <w:ilvl w:val="0"/>
+          <w:numId w:val="3"/>
+        </w:numPr>
+        <w:spacing w:after="200" w:line="276" w:lineRule="auto"/>
+      </w:pPr>
+      <w:r>
+        <w:t xml:space="preserve">Run a pre-defined set of Hudson </w:t>
+      </w:r>
+      <w:r>
+        <w:t>Builds</w:t>
+      </w:r>
+      <w:r>
+        <w:t xml:space="preserve"> to;</w:t>
+      </w:r>
+    </w:p>
+    <w:p>
+      <w:pPr>
+        <w:pStyle w:val="ListParagraph"/>
+        <w:numPr>
+          <w:ilvl w:val="1"/>
+          <w:numId w:val="3"/>
+        </w:numPr>
+        <w:spacing w:after="200" w:line="276" w:lineRule="auto"/>
+      </w:pPr>
+      <w:r>
+        <w:t xml:space="preserve">Execute a script to provision a new DBaaS environment (optional – takes 30 </w:t>
+      </w:r>
+      <w:proofErr w:type="spellStart"/>
+      <w:r>
+        <w:t>mins</w:t>
+      </w:r>
+      <w:proofErr w:type="spellEnd"/>
+      <w:r>
+        <w:t>)</w:t>
+      </w:r>
+    </w:p>
+    <w:p>
+      <w:pPr>
+        <w:pStyle w:val="ListParagraph"/>
+        <w:numPr>
+          <w:ilvl w:val="1"/>
+          <w:numId w:val="3"/>
+        </w:numPr>
+        <w:spacing w:after="200" w:line="276" w:lineRule="auto"/>
+      </w:pPr>
+      <w:r>
+        <w:t>E</w:t>
+      </w:r>
+      <w:r>
+        <w:t xml:space="preserve">xecute </w:t>
+      </w:r>
+      <w:r>
+        <w:t>script</w:t>
+      </w:r>
+      <w:r>
+        <w:t>s</w:t>
+      </w:r>
+      <w:r>
+        <w:t xml:space="preserve"> to import the </w:t>
+      </w:r>
+      <w:proofErr w:type="spellStart"/>
+      <w:r>
+        <w:t>sql</w:t>
+      </w:r>
+      <w:proofErr w:type="spellEnd"/>
+      <w:r>
+        <w:t xml:space="preserve"> and XML files into the APEX </w:t>
+      </w:r>
+      <w:r>
+        <w:t xml:space="preserve">test </w:t>
+      </w:r>
+      <w:r>
+        <w:t xml:space="preserve">environment in the new DBaaS </w:t>
+      </w:r>
+      <w:r>
+        <w:t xml:space="preserve">cloud </w:t>
+      </w:r>
+      <w:r>
+        <w:t>service in order to create the new APEX Workspace, schema objects, data and APEX app.</w:t>
+      </w:r>
+    </w:p>
+    <w:p>
+      <w:pPr>
+        <w:pStyle w:val="ListParagraph"/>
+        <w:numPr>
+          <w:ilvl w:val="0"/>
+          <w:numId w:val="3"/>
+        </w:numPr>
+        <w:spacing w:after="200" w:line="276" w:lineRule="auto"/>
+      </w:pPr>
+      <w:r>
+        <w:t>Run the APEX app in the new DBaaS APEX environment.</w:t>
+      </w:r>
+    </w:p>
+    <w:p>
+      <w:pPr>
+        <w:pStyle w:val="ListParagraph"/>
+        <w:numPr>
+          <w:ilvl w:val="0"/>
+          <w:numId w:val="3"/>
+        </w:numPr>
+        <w:spacing w:after="200" w:line="276" w:lineRule="auto"/>
+      </w:pPr>
+      <w:r>
+        <w:t>Make minor changes to the App and r</w:t>
+      </w:r>
+      <w:r>
+        <w:t xml:space="preserve">epeat </w:t>
+      </w:r>
+      <w:r>
+        <w:t xml:space="preserve">the process to </w:t>
+      </w:r>
+      <w:r>
+        <w:t>create and run an updated version of the app</w:t>
+      </w:r>
+      <w:r>
+        <w:t xml:space="preserve"> in the target cloud environment</w:t>
+      </w:r>
+      <w:r>
+        <w:t>.</w:t>
+      </w:r>
+      <w:r>
+        <w:t xml:space="preserve"> </w:t>
+      </w:r>
+    </w:p>
+    <w:p>
+      <w:pPr>
+        <w:pStyle w:val="Heading2"/>
+      </w:pPr>
+      <w:bookmarkStart w:id="4" w:name="_Toc451938848"/>
+      <w:r>
+        <w:t>Supporting Material</w:t>
+      </w:r>
+      <w:bookmarkEnd w:id="4"/>
+    </w:p>
+    <w:p>
+      <w:pPr>
         <w:rPr>
           <w:rFonts w:ascii="Candara" w:hAnsi="Candara"/>
           <w:b/>
@@ -2134,7 +2192,25 @@
           <w:szCs w:val="26"/>
         </w:rPr>
       </w:pPr>
-      <w:hyperlink r:id="rId8" w:history="1">
+    </w:p>
+    <w:p>
+      <w:pPr>
+        <w:pStyle w:val="ListParagraph"/>
+        <w:numPr>
+          <w:ilvl w:val="0"/>
+          <w:numId w:val="2"/>
+        </w:numPr>
+        <w:ind w:left="426"/>
+        <w:rPr>
+          <w:rFonts w:ascii="Candara" w:hAnsi="Candara"/>
+          <w:b/>
+          <w:bCs/>
+          <w:color w:val="003399"/>
+          <w:sz w:val="24"/>
+          <w:szCs w:val="26"/>
+        </w:rPr>
+      </w:pPr>
+      <w:hyperlink r:id="rId10" w:history="1">
         <w:r>
           <w:rPr>
             <w:rStyle w:val="Hyperlink"/>
@@ -2160,7 +2236,7 @@
           <w:szCs w:val="26"/>
         </w:rPr>
       </w:pPr>
-      <w:hyperlink r:id="rId9" w:history="1">
+      <w:hyperlink r:id="rId11" w:history="1">
         <w:r>
           <w:rPr>
             <w:rStyle w:val="Hyperlink"/>
@@ -2189,7 +2265,7 @@
           <w:szCs w:val="26"/>
         </w:rPr>
       </w:pPr>
-      <w:hyperlink r:id="rId10" w:history="1">
+      <w:hyperlink r:id="rId12" w:history="1">
         <w:r>
           <w:rPr>
             <w:rStyle w:val="Hyperlink"/>
@@ -2204,19 +2280,6 @@
     <w:p/>
     <w:p>
       <w:pPr>
-        <w:pStyle w:val="Heading2"/>
-      </w:pPr>
-      <w:bookmarkStart w:id="5" w:name="_Toc451852330"/>
-      <w:r>
-        <w:t>Prerequisite</w:t>
-      </w:r>
-      <w:r>
-        <w:t>s</w:t>
-      </w:r>
-      <w:bookmarkEnd w:id="5"/>
-    </w:p>
-    <w:p>
-      <w:pPr>
         <w:rPr>
           <w:rFonts w:ascii="Candara" w:hAnsi="Candara"/>
           <w:b/>
@@ -2226,15 +2289,26 @@
           <w:szCs w:val="26"/>
         </w:rPr>
       </w:pPr>
-    </w:p>
-    <w:p>
-      <w:pPr>
-        <w:pStyle w:val="ListParagraph"/>
-        <w:numPr>
-          <w:ilvl w:val="0"/>
-          <w:numId w:val="2"/>
-        </w:numPr>
-        <w:ind w:left="426"/>
+      <w:bookmarkStart w:id="5" w:name="_Toc451938849"/>
+      <w:r>
+        <w:br w:type="page"/>
+      </w:r>
+    </w:p>
+    <w:p>
+      <w:pPr>
+        <w:pStyle w:val="Heading2"/>
+      </w:pPr>
+      <w:r>
+        <w:lastRenderedPageBreak/>
+        <w:t>Prerequisite</w:t>
+      </w:r>
+      <w:r>
+        <w:t>s</w:t>
+      </w:r>
+      <w:bookmarkEnd w:id="5"/>
+    </w:p>
+    <w:p>
+      <w:pPr>
         <w:rPr>
           <w:rFonts w:ascii="Candara" w:hAnsi="Candara"/>
           <w:b/>
@@ -2244,9 +2318,6 @@
           <w:szCs w:val="26"/>
         </w:rPr>
       </w:pPr>
-      <w:r>
-        <w:t>Any modern browser</w:t>
-      </w:r>
     </w:p>
     <w:p>
       <w:pPr>
@@ -2266,16 +2337,7 @@
         </w:rPr>
       </w:pPr>
       <w:r>
-        <w:t>Git installed on your laptop, optionally with a Git client</w:t>
-      </w:r>
-      <w:r>
-        <w:t xml:space="preserve"> such as Sourcet</w:t>
-      </w:r>
-      <w:r>
-        <w:t>ree</w:t>
-      </w:r>
-      <w:r>
-        <w:t>.</w:t>
+        <w:t>Any modern browser</w:t>
       </w:r>
     </w:p>
     <w:p>
@@ -2296,7 +2358,19 @@
         </w:rPr>
       </w:pPr>
       <w:r>
-        <w:t>Database cloud and DevCS accounts</w:t>
+        <w:t xml:space="preserve">Git installed on your laptop, </w:t>
+      </w:r>
+      <w:r>
+        <w:t>if possible</w:t>
+      </w:r>
+      <w:r>
+        <w:t xml:space="preserve"> with a Git client</w:t>
+      </w:r>
+      <w:r>
+        <w:t xml:space="preserve"> such as Sourcet</w:t>
+      </w:r>
+      <w:r>
+        <w:t>ree</w:t>
       </w:r>
       <w:r>
         <w:t>.</w:t>
@@ -2306,10 +2380,10 @@
       <w:pPr>
         <w:pStyle w:val="ListParagraph"/>
         <w:numPr>
-          <w:ilvl w:val="1"/>
+          <w:ilvl w:val="0"/>
           <w:numId w:val="2"/>
         </w:numPr>
-        <w:ind w:left="851"/>
+        <w:ind w:left="426"/>
         <w:rPr>
           <w:rFonts w:ascii="Candara" w:hAnsi="Candara"/>
           <w:b/>
@@ -2320,57 +2394,26 @@
         </w:rPr>
       </w:pPr>
       <w:r>
-        <w:t>N</w:t>
-      </w:r>
-      <w:r>
-        <w:t xml:space="preserve">ot necessarily </w:t>
-      </w:r>
-      <w:r>
-        <w:t xml:space="preserve">both </w:t>
-      </w:r>
-      <w:r>
-        <w:t>in the same identity domain</w:t>
-      </w:r>
-      <w:r>
-        <w:t>. If you use ID’s other than PaaSdem0002 for the DBCS target you will need to edit the configuration of many of the build steps and shell scripts as per the setup doc noted below.</w:t>
-      </w:r>
-    </w:p>
-    <w:p/>
-    <w:p>
-      <w:pPr>
-        <w:pStyle w:val="Heading2"/>
-      </w:pPr>
-      <w:bookmarkStart w:id="6" w:name="_Toc451852331"/>
-      <w:r>
-        <w:t>Known Issues</w:t>
-      </w:r>
-      <w:bookmarkEnd w:id="6"/>
-    </w:p>
-    <w:p/>
-    <w:p>
-      <w:pPr>
-        <w:pStyle w:val="ListParagraph"/>
-        <w:numPr>
-          <w:ilvl w:val="0"/>
-          <w:numId w:val="1"/>
-        </w:numPr>
-      </w:pPr>
-      <w:r>
-        <w:t>None</w:t>
-      </w:r>
-    </w:p>
-    <w:p>
-      <w:pPr>
-        <w:pStyle w:val="Heading2"/>
-      </w:pPr>
-      <w:bookmarkStart w:id="7" w:name="_Toc451852332"/>
-      <w:r>
-        <w:t>In advance</w:t>
-      </w:r>
-      <w:bookmarkEnd w:id="7"/>
-    </w:p>
-    <w:p>
-      <w:pPr>
+        <w:t xml:space="preserve">Database </w:t>
+      </w:r>
+      <w:r>
+        <w:t>C</w:t>
+      </w:r>
+      <w:r>
+        <w:t>loud and DevCS accounts</w:t>
+      </w:r>
+      <w:r>
+        <w:t>.</w:t>
+      </w:r>
+    </w:p>
+    <w:p>
+      <w:pPr>
+        <w:pStyle w:val="ListParagraph"/>
+        <w:numPr>
+          <w:ilvl w:val="1"/>
+          <w:numId w:val="2"/>
+        </w:numPr>
+        <w:ind w:left="851"/>
         <w:rPr>
           <w:rFonts w:ascii="Candara" w:hAnsi="Candara"/>
           <w:b/>
@@ -2380,7 +2423,34 @@
           <w:szCs w:val="26"/>
         </w:rPr>
       </w:pPr>
-    </w:p>
+      <w:r>
+        <w:t>N</w:t>
+      </w:r>
+      <w:r>
+        <w:t xml:space="preserve">ot necessarily </w:t>
+      </w:r>
+      <w:r>
+        <w:t xml:space="preserve">both </w:t>
+      </w:r>
+      <w:r>
+        <w:t>in the same identity domain</w:t>
+      </w:r>
+      <w:r>
+        <w:t>. If you use ID’s other than PaaSdem0002 for the DBCS target you will need to edit the configuration of many of the build steps and shell scripts as per the setup doc noted below.</w:t>
+      </w:r>
+    </w:p>
+    <w:p/>
+    <w:p>
+      <w:pPr>
+        <w:pStyle w:val="Heading2"/>
+      </w:pPr>
+      <w:bookmarkStart w:id="6" w:name="_Toc451938850"/>
+      <w:r>
+        <w:t>Known Issues</w:t>
+      </w:r>
+      <w:bookmarkEnd w:id="6"/>
+    </w:p>
+    <w:p/>
     <w:p>
       <w:pPr>
         <w:pStyle w:val="ListParagraph"/>
@@ -2388,170 +2458,26 @@
           <w:ilvl w:val="0"/>
           <w:numId w:val="1"/>
         </w:numPr>
-        <w:ind w:left="426"/>
-        <w:rPr>
-          <w:rFonts w:ascii="Candara" w:hAnsi="Candara"/>
-          <w:b/>
-          <w:bCs/>
-          <w:color w:val="FF0000"/>
-          <w:sz w:val="24"/>
-          <w:szCs w:val="26"/>
-        </w:rPr>
-      </w:pPr>
-      <w:r>
-        <w:rPr>
-          <w:color w:val="FF0000"/>
-        </w:rPr>
-        <w:t xml:space="preserve">Initial set up of </w:t>
-      </w:r>
-      <w:proofErr w:type="spellStart"/>
-      <w:r>
-        <w:rPr>
-          <w:color w:val="FF0000"/>
-        </w:rPr>
-        <w:t>of</w:t>
-      </w:r>
-      <w:proofErr w:type="spellEnd"/>
-      <w:r>
-        <w:rPr>
-          <w:color w:val="FF0000"/>
-        </w:rPr>
-        <w:t xml:space="preserve"> DevCS environment</w:t>
-      </w:r>
-    </w:p>
-    <w:p>
-      <w:pPr>
-        <w:pStyle w:val="ListParagraph"/>
-        <w:numPr>
-          <w:ilvl w:val="1"/>
-          <w:numId w:val="1"/>
-        </w:numPr>
-        <w:rPr>
-          <w:rFonts w:ascii="Candara" w:hAnsi="Candara"/>
-          <w:b/>
-          <w:bCs/>
-          <w:color w:val="FF0000"/>
-          <w:sz w:val="24"/>
-          <w:szCs w:val="26"/>
-        </w:rPr>
-      </w:pPr>
-      <w:r>
-        <w:rPr>
-          <w:color w:val="FF0000"/>
-        </w:rPr>
-        <w:t>See</w:t>
-      </w:r>
-      <w:r>
-        <w:rPr>
-          <w:color w:val="FF0000"/>
-        </w:rPr>
-        <w:t xml:space="preserve"> this document</w:t>
-      </w:r>
-      <w:r>
-        <w:rPr>
-          <w:color w:val="FF0000"/>
-        </w:rPr>
-        <w:t xml:space="preserve"> (upload to beehive)</w:t>
-      </w:r>
-      <w:r>
-        <w:rPr>
-          <w:color w:val="FF0000"/>
-        </w:rPr>
-        <w:t>.</w:t>
-      </w:r>
-    </w:p>
-    <w:p>
-      <w:pPr>
-        <w:pStyle w:val="ListParagraph"/>
-        <w:numPr>
-          <w:ilvl w:val="2"/>
-          <w:numId w:val="1"/>
-        </w:numPr>
-        <w:ind w:left="426"/>
-      </w:pPr>
-      <w:r>
-        <w:t>Sourcetree</w:t>
-      </w:r>
-    </w:p>
-    <w:p>
-      <w:pPr>
-        <w:pStyle w:val="ListParagraph"/>
-        <w:numPr>
-          <w:ilvl w:val="3"/>
-          <w:numId w:val="9"/>
-        </w:numPr>
-        <w:ind w:left="1134"/>
-      </w:pPr>
-      <w:r>
-        <w:t>Update it</w:t>
-      </w:r>
-      <w:r>
-        <w:t xml:space="preserve"> with the current GSE password </w:t>
-      </w:r>
-      <w:r>
-        <w:t>for PaaSdem0002</w:t>
-      </w:r>
-      <w:r>
-        <w:t xml:space="preserve"> </w:t>
-      </w:r>
-      <w:r>
-        <w:t xml:space="preserve">- </w:t>
-      </w:r>
-      <w:r>
-        <w:t xml:space="preserve">Tools </w:t>
-      </w:r>
-      <w:r>
-        <w:sym w:font="Wingdings" w:char="F0E0"/>
-      </w:r>
-      <w:r>
-        <w:t xml:space="preserve"> Options / Authentication</w:t>
-      </w:r>
-    </w:p>
-    <w:p>
-      <w:pPr>
-        <w:pStyle w:val="ListParagraph"/>
-        <w:numPr>
-          <w:ilvl w:val="2"/>
-          <w:numId w:val="1"/>
-        </w:numPr>
-        <w:ind w:left="426"/>
-      </w:pPr>
-      <w:r>
-        <w:t>DevCS</w:t>
-      </w:r>
-    </w:p>
-    <w:p>
-      <w:pPr>
-        <w:pStyle w:val="ListParagraph"/>
-        <w:numPr>
-          <w:ilvl w:val="3"/>
-          <w:numId w:val="10"/>
-        </w:numPr>
-        <w:ind w:left="1134"/>
-      </w:pPr>
-      <w:r>
-        <w:t xml:space="preserve">Run the </w:t>
-      </w:r>
-      <w:r>
-        <w:t xml:space="preserve">Build </w:t>
-      </w:r>
-      <w:proofErr w:type="spellStart"/>
-      <w:r>
-        <w:rPr>
-          <w:i/>
-        </w:rPr>
-        <w:t>Dropall</w:t>
-      </w:r>
-      <w:proofErr w:type="spellEnd"/>
-      <w:r>
-        <w:t xml:space="preserve"> to remove workspace JULES </w:t>
-      </w:r>
-      <w:r>
-        <w:t xml:space="preserve">(and the schema and users needed by our app) </w:t>
-      </w:r>
-      <w:r>
-        <w:t>from the target environment</w:t>
-      </w:r>
+      </w:pPr>
+      <w:r>
+        <w:t>None</w:t>
+      </w:r>
+    </w:p>
+    <w:p>
+      <w:pPr>
+        <w:pStyle w:val="ListParagraph"/>
+        <w:ind w:left="360"/>
+      </w:pPr>
+    </w:p>
+    <w:p>
+      <w:pPr>
+        <w:pStyle w:val="Heading2"/>
+      </w:pPr>
+      <w:bookmarkStart w:id="7" w:name="_Toc451938851"/>
+      <w:r>
+        <w:t>Demo Setup</w:t>
+      </w:r>
+      <w:bookmarkEnd w:id="7"/>
     </w:p>
     <w:p>
       <w:pPr>
@@ -2564,18 +2490,73 @@
           <w:szCs w:val="26"/>
         </w:rPr>
       </w:pPr>
-      <w:r>
-        <w:br w:type="page"/>
-      </w:r>
+    </w:p>
+    <w:p>
+      <w:pPr>
+        <w:pStyle w:val="ListParagraph"/>
+        <w:numPr>
+          <w:ilvl w:val="0"/>
+          <w:numId w:val="1"/>
+        </w:numPr>
+        <w:rPr>
+          <w:rFonts w:ascii="Candara" w:hAnsi="Candara"/>
+          <w:b/>
+          <w:bCs/>
+          <w:sz w:val="24"/>
+          <w:szCs w:val="26"/>
+        </w:rPr>
+      </w:pPr>
+      <w:r>
+        <w:t>Initial set up of</w:t>
+      </w:r>
+      <w:r>
+        <w:t xml:space="preserve"> DevCS environment</w:t>
+      </w:r>
+      <w:r>
+        <w:t xml:space="preserve"> - s</w:t>
+      </w:r>
+      <w:r>
+        <w:t>ee</w:t>
+      </w:r>
+      <w:r>
+        <w:t xml:space="preserve"> </w:t>
+      </w:r>
+      <w:hyperlink r:id="rId13" w:history="1">
+        <w:r>
+          <w:rPr>
+            <w:rStyle w:val="Hyperlink"/>
+            <w:color w:val="auto"/>
+          </w:rPr>
+          <w:t>this</w:t>
+        </w:r>
+      </w:hyperlink>
+      <w:r>
+        <w:t xml:space="preserve"> document</w:t>
+      </w:r>
+      <w:r>
+        <w:t>.</w:t>
+      </w:r>
+    </w:p>
+    <w:p>
+      <w:pPr>
+        <w:pStyle w:val="ListParagraph"/>
+        <w:ind w:left="360"/>
+        <w:rPr>
+          <w:rFonts w:ascii="Candara" w:hAnsi="Candara"/>
+          <w:b/>
+          <w:bCs/>
+          <w:sz w:val="24"/>
+          <w:szCs w:val="26"/>
+        </w:rPr>
+      </w:pPr>
     </w:p>
     <w:p>
       <w:pPr>
         <w:pStyle w:val="Heading2"/>
       </w:pPr>
-      <w:bookmarkStart w:id="8" w:name="_Toc451852333"/>
-      <w:r>
-        <w:lastRenderedPageBreak/>
-        <w:t>Login / environment details</w:t>
+      <w:bookmarkStart w:id="8" w:name="_Toc451938852"/>
+      <w:r>
+        <w:t>Before each demo</w:t>
       </w:r>
       <w:bookmarkEnd w:id="8"/>
     </w:p>
@@ -2592,50 +2573,6 @@
       </w:pPr>
     </w:p>
     <w:p>
-      <w:r>
-        <w:t>Replace the following with</w:t>
-      </w:r>
-      <w:r>
-        <w:t xml:space="preserve"> details of the environments </w:t>
-      </w:r>
-      <w:r>
-        <w:rPr>
-          <w:i/>
-        </w:rPr>
-        <w:t>you</w:t>
-      </w:r>
-      <w:r>
-        <w:t xml:space="preserve"> </w:t>
-      </w:r>
-      <w:r>
-        <w:t>plan to use</w:t>
-      </w:r>
-      <w:r>
-        <w:t xml:space="preserve">. </w:t>
-      </w:r>
-    </w:p>
-    <w:p/>
-    <w:p>
-      <w:pPr>
-        <w:rPr>
-          <w:b/>
-        </w:rPr>
-      </w:pPr>
-      <w:r>
-        <w:rPr>
-          <w:b/>
-        </w:rPr>
-        <w:t xml:space="preserve">1/ </w:t>
-      </w:r>
-      <w:r>
-        <w:rPr>
-          <w:b/>
-        </w:rPr>
-        <w:t>APEX Development Environment</w:t>
-      </w:r>
-    </w:p>
-    <w:p/>
-    <w:p>
       <w:pPr>
         <w:pStyle w:val="ListParagraph"/>
         <w:numPr>
@@ -2644,39 +2581,14 @@
         </w:numPr>
       </w:pPr>
       <w:r>
-        <w:t>APEX on my local laptop</w:t>
-      </w:r>
-    </w:p>
-    <w:p>
-      <w:pPr>
-        <w:pStyle w:val="ListParagraph"/>
-        <w:numPr>
-          <w:ilvl w:val="1"/>
-          <w:numId w:val="1"/>
-        </w:numPr>
-      </w:pPr>
-      <w:proofErr w:type="spellStart"/>
-      <w:r>
-        <w:t>jules</w:t>
-      </w:r>
-      <w:proofErr w:type="spellEnd"/>
-      <w:r>
-        <w:t xml:space="preserve"> / </w:t>
-      </w:r>
-      <w:proofErr w:type="spellStart"/>
-      <w:r>
-        <w:t>jules</w:t>
-      </w:r>
-      <w:proofErr w:type="spellEnd"/>
-      <w:r>
-        <w:t xml:space="preserve"> / Pitta111</w:t>
-      </w:r>
-    </w:p>
-    <w:p>
-      <w:pPr>
-        <w:pStyle w:val="ListParagraph"/>
-        <w:ind w:left="360"/>
-      </w:pPr>
+        <w:t xml:space="preserve">Sourcetree - Update with the current GSE password for PaaSdem0002 - Tools </w:t>
+      </w:r>
+      <w:r>
+        <w:sym w:font="Wingdings" w:char="F0E0"/>
+      </w:r>
+      <w:r>
+        <w:t xml:space="preserve"> Options / Authentication</w:t>
+      </w:r>
     </w:p>
     <w:p>
       <w:pPr>
@@ -2687,242 +2599,18 @@
         </w:numPr>
       </w:pPr>
       <w:r>
-        <w:t xml:space="preserve">Local </w:t>
+        <w:t xml:space="preserve">DevCS - Run the Build </w:t>
       </w:r>
       <w:proofErr w:type="spellStart"/>
       <w:r>
-        <w:t>git</w:t>
+        <w:rPr>
+          <w:i/>
+        </w:rPr>
+        <w:t>Dropall</w:t>
       </w:r>
       <w:proofErr w:type="spellEnd"/>
       <w:r>
-        <w:t xml:space="preserve"> repository (origin)</w:t>
-      </w:r>
-    </w:p>
-    <w:p>
-      <w:pPr>
-        <w:pStyle w:val="ListParagraph"/>
-        <w:numPr>
-          <w:ilvl w:val="1"/>
-          <w:numId w:val="1"/>
-        </w:numPr>
-      </w:pPr>
-      <w:r>
-        <w:t>C:JL\</w:t>
-      </w:r>
-      <w:proofErr w:type="spellStart"/>
-      <w:r>
-        <w:t>APEXDevCS</w:t>
-      </w:r>
-      <w:proofErr w:type="spellEnd"/>
-      <w:r>
-        <w:t>\</w:t>
-      </w:r>
-      <w:proofErr w:type="spellStart"/>
-      <w:r>
-        <w:t>gi</w:t>
-      </w:r>
-      <w:r>
-        <w:t>t</w:t>
-      </w:r>
-      <w:proofErr w:type="spellEnd"/>
-      <w:r>
-        <w:t xml:space="preserve"> (this </w:t>
-      </w:r>
-      <w:r>
-        <w:t>was originally cloned from</w:t>
-      </w:r>
-      <w:r>
-        <w:t xml:space="preserve"> the master on DevCS</w:t>
-      </w:r>
-      <w:r>
-        <w:t>, put there originally by Edi</w:t>
-      </w:r>
-      <w:r>
-        <w:t>)</w:t>
-      </w:r>
-    </w:p>
-    <w:p/>
-    <w:p>
-      <w:pPr>
-        <w:rPr>
-          <w:b/>
-        </w:rPr>
-      </w:pPr>
-      <w:r>
-        <w:rPr>
-          <w:b/>
-        </w:rPr>
-        <w:t xml:space="preserve">2/ </w:t>
-      </w:r>
-      <w:r>
-        <w:rPr>
-          <w:b/>
-        </w:rPr>
-        <w:t>DevCS environment</w:t>
-      </w:r>
-      <w:r>
-        <w:rPr>
-          <w:b/>
-        </w:rPr>
-        <w:t xml:space="preserve"> </w:t>
-      </w:r>
-    </w:p>
-    <w:p>
-      <w:pPr>
-        <w:rPr>
-          <w:b/>
-        </w:rPr>
-      </w:pPr>
-    </w:p>
-    <w:p>
-      <w:pPr>
-        <w:pStyle w:val="ListParagraph"/>
-        <w:numPr>
-          <w:ilvl w:val="1"/>
-          <w:numId w:val="1"/>
-        </w:numPr>
-      </w:pPr>
-      <w:proofErr w:type="spellStart"/>
-      <w:r>
-        <w:t>url</w:t>
-      </w:r>
-      <w:proofErr w:type="spellEnd"/>
-      <w:r>
-        <w:t xml:space="preserve"> = </w:t>
-      </w:r>
-      <w:r>
-        <w:t>https://developer.us2.oraclecloud.com/developer73023-paasdem0002/#projects/developer73023-paasdem0002_jules-1/</w:t>
-      </w:r>
-    </w:p>
-    <w:p>
-      <w:pPr>
-        <w:pStyle w:val="ListParagraph"/>
-        <w:numPr>
-          <w:ilvl w:val="1"/>
-          <w:numId w:val="1"/>
-        </w:numPr>
-      </w:pPr>
-      <w:r>
-        <w:t>Cloud Identity Domain = Paasdem0002</w:t>
-      </w:r>
-    </w:p>
-    <w:p>
-      <w:pPr>
-        <w:pStyle w:val="ListParagraph"/>
-        <w:numPr>
-          <w:ilvl w:val="1"/>
-          <w:numId w:val="1"/>
-        </w:numPr>
-      </w:pPr>
-      <w:r>
-        <w:t xml:space="preserve">Cloud User = </w:t>
-      </w:r>
-      <w:proofErr w:type="spellStart"/>
-      <w:r>
-        <w:t>cloud.admin</w:t>
-      </w:r>
-      <w:proofErr w:type="spellEnd"/>
-      <w:r>
-        <w:t xml:space="preserve"> </w:t>
-      </w:r>
-    </w:p>
-    <w:p>
-      <w:pPr>
-        <w:pStyle w:val="ListParagraph"/>
-        <w:numPr>
-          <w:ilvl w:val="1"/>
-          <w:numId w:val="1"/>
-        </w:numPr>
-      </w:pPr>
-      <w:r>
-        <w:t xml:space="preserve">Cloud </w:t>
-      </w:r>
-      <w:proofErr w:type="spellStart"/>
-      <w:r>
-        <w:t>pwd</w:t>
-      </w:r>
-      <w:proofErr w:type="spellEnd"/>
-      <w:r>
-        <w:t xml:space="preserve"> = &lt;get this weeks from GSE </w:t>
-      </w:r>
-      <w:proofErr w:type="spellStart"/>
-      <w:r>
-        <w:t>launchpad</w:t>
-      </w:r>
-      <w:proofErr w:type="spellEnd"/>
-      <w:r>
-        <w:t>&gt;</w:t>
-      </w:r>
-    </w:p>
-    <w:p>
-      <w:pPr>
-        <w:pStyle w:val="ListParagraph"/>
-        <w:numPr>
-          <w:ilvl w:val="1"/>
-          <w:numId w:val="1"/>
-        </w:numPr>
-      </w:pPr>
-      <w:r>
-        <w:t>Git Repository</w:t>
-      </w:r>
-      <w:r>
-        <w:t xml:space="preserve"> (master) = APEX DevCS.git</w:t>
-      </w:r>
-      <w:r>
-        <w:t xml:space="preserve">  </w:t>
-      </w:r>
-    </w:p>
-    <w:p>
-      <w:pPr>
-        <w:pStyle w:val="ListParagraph"/>
-        <w:numPr>
-          <w:ilvl w:val="2"/>
-          <w:numId w:val="1"/>
-        </w:numPr>
-      </w:pPr>
-      <w:r>
-        <w:t>The b</w:t>
-      </w:r>
-      <w:r>
-        <w:t xml:space="preserve">uild </w:t>
-      </w:r>
-      <w:proofErr w:type="spellStart"/>
-      <w:r>
-        <w:rPr>
-          <w:i/>
-        </w:rPr>
-        <w:t>Dropall</w:t>
-      </w:r>
-      <w:proofErr w:type="spellEnd"/>
-      <w:r>
-        <w:t xml:space="preserve"> should be run</w:t>
-      </w:r>
-      <w:r>
-        <w:t xml:space="preserve"> </w:t>
-      </w:r>
-      <w:r>
-        <w:rPr>
-          <w:i/>
-        </w:rPr>
-        <w:t>in advance</w:t>
-      </w:r>
-      <w:r>
-        <w:t xml:space="preserve"> </w:t>
-      </w:r>
-      <w:r>
-        <w:t>to</w:t>
-      </w:r>
-      <w:r>
-        <w:t xml:space="preserve"> </w:t>
-      </w:r>
-      <w:r>
-        <w:t>remove</w:t>
-      </w:r>
-      <w:r>
-        <w:t xml:space="preserve"> workspace JULES</w:t>
-      </w:r>
-      <w:r>
-        <w:t xml:space="preserve"> from the target APEX environment</w:t>
+        <w:t xml:space="preserve"> to remove workspace JULES (and the schema and users needed by our app) from the target environment</w:t>
       </w:r>
     </w:p>
     <w:p>
@@ -2940,229 +2628,6 @@
     <w:p>
       <w:pPr>
         <w:rPr>
-          <w:b/>
-        </w:rPr>
-      </w:pPr>
-      <w:r>
-        <w:rPr>
-          <w:b/>
-        </w:rPr>
-        <w:t xml:space="preserve">3/ </w:t>
-      </w:r>
-      <w:r>
-        <w:rPr>
-          <w:b/>
-        </w:rPr>
-        <w:t xml:space="preserve">APEX </w:t>
-      </w:r>
-      <w:r>
-        <w:rPr>
-          <w:b/>
-        </w:rPr>
-        <w:t>target (test)</w:t>
-      </w:r>
-      <w:r>
-        <w:rPr>
-          <w:b/>
-        </w:rPr>
-        <w:t xml:space="preserve"> Environment</w:t>
-      </w:r>
-    </w:p>
-    <w:p/>
-    <w:p>
-      <w:pPr>
-        <w:pStyle w:val="ListParagraph"/>
-        <w:numPr>
-          <w:ilvl w:val="0"/>
-          <w:numId w:val="1"/>
-        </w:numPr>
-      </w:pPr>
-      <w:r>
-        <w:t>Database Cloud environment (</w:t>
-      </w:r>
-      <w:r>
-        <w:t>created in advance, not during the demo)</w:t>
-      </w:r>
-    </w:p>
-    <w:p>
-      <w:pPr>
-        <w:pStyle w:val="ListParagraph"/>
-        <w:numPr>
-          <w:ilvl w:val="1"/>
-          <w:numId w:val="1"/>
-        </w:numPr>
-      </w:pPr>
-      <w:r>
-        <w:t xml:space="preserve">Cloud Identity Domain = </w:t>
-      </w:r>
-      <w:r>
-        <w:t>PaasDemo0002</w:t>
-      </w:r>
-    </w:p>
-    <w:p>
-      <w:pPr>
-        <w:pStyle w:val="ListParagraph"/>
-        <w:numPr>
-          <w:ilvl w:val="1"/>
-          <w:numId w:val="1"/>
-        </w:numPr>
-      </w:pPr>
-      <w:r>
-        <w:t xml:space="preserve">Cloud User = </w:t>
-      </w:r>
-      <w:proofErr w:type="spellStart"/>
-      <w:r>
-        <w:t>cloud.admin</w:t>
-      </w:r>
-      <w:proofErr w:type="spellEnd"/>
-      <w:r>
-        <w:t xml:space="preserve"> </w:t>
-      </w:r>
-    </w:p>
-    <w:p>
-      <w:pPr>
-        <w:pStyle w:val="ListParagraph"/>
-        <w:numPr>
-          <w:ilvl w:val="1"/>
-          <w:numId w:val="1"/>
-        </w:numPr>
-      </w:pPr>
-      <w:r>
-        <w:t xml:space="preserve">Cloud </w:t>
-      </w:r>
-      <w:proofErr w:type="spellStart"/>
-      <w:r>
-        <w:t>pwd</w:t>
-      </w:r>
-      <w:proofErr w:type="spellEnd"/>
-      <w:r>
-        <w:t xml:space="preserve"> = &lt;get this weeks from GSE </w:t>
-      </w:r>
-      <w:proofErr w:type="spellStart"/>
-      <w:r>
-        <w:t>launchpad</w:t>
-      </w:r>
-      <w:proofErr w:type="spellEnd"/>
-      <w:r>
-        <w:t>&gt;</w:t>
-      </w:r>
-    </w:p>
-    <w:p>
-      <w:pPr>
-        <w:pStyle w:val="ListParagraph"/>
-        <w:numPr>
-          <w:ilvl w:val="1"/>
-          <w:numId w:val="1"/>
-        </w:numPr>
-      </w:pPr>
-      <w:r>
-        <w:t xml:space="preserve">System / Db </w:t>
-      </w:r>
-      <w:proofErr w:type="spellStart"/>
-      <w:r>
-        <w:t>pwd</w:t>
-      </w:r>
-      <w:proofErr w:type="spellEnd"/>
-      <w:r>
-        <w:t xml:space="preserve"> = Pitta</w:t>
-      </w:r>
-      <w:r>
-        <w:t>111_</w:t>
-      </w:r>
-    </w:p>
-    <w:p>
-      <w:pPr>
-        <w:pStyle w:val="ListParagraph"/>
-        <w:numPr>
-          <w:ilvl w:val="1"/>
-          <w:numId w:val="1"/>
-        </w:numPr>
-      </w:pPr>
-      <w:r>
-        <w:t xml:space="preserve">APEX Admin </w:t>
-      </w:r>
-      <w:proofErr w:type="spellStart"/>
-      <w:r>
-        <w:t>pwd</w:t>
-      </w:r>
-      <w:proofErr w:type="spellEnd"/>
-      <w:r>
-        <w:t xml:space="preserve"> = Pitta222”</w:t>
-      </w:r>
-    </w:p>
-    <w:p/>
-    <w:p>
-      <w:pPr>
-        <w:pStyle w:val="ListParagraph"/>
-        <w:numPr>
-          <w:ilvl w:val="0"/>
-          <w:numId w:val="1"/>
-        </w:numPr>
-      </w:pPr>
-      <w:r>
-        <w:t xml:space="preserve">APEX </w:t>
-      </w:r>
-    </w:p>
-    <w:p>
-      <w:pPr>
-        <w:pStyle w:val="ListParagraph"/>
-        <w:numPr>
-          <w:ilvl w:val="1"/>
-          <w:numId w:val="1"/>
-        </w:numPr>
-      </w:pPr>
-      <w:proofErr w:type="spellStart"/>
-      <w:r>
-        <w:t>url</w:t>
-      </w:r>
-      <w:proofErr w:type="spellEnd"/>
-      <w:r>
-        <w:t xml:space="preserve"> = </w:t>
-      </w:r>
-      <w:r>
-        <w:t>https://129.191.5.61/ords/pdb1/f?p=4550:1</w:t>
-      </w:r>
-    </w:p>
-    <w:p>
-      <w:pPr>
-        <w:pStyle w:val="ListParagraph"/>
-        <w:numPr>
-          <w:ilvl w:val="2"/>
-          <w:numId w:val="1"/>
-        </w:numPr>
-      </w:pPr>
-      <w:r>
-        <w:t>internal / admin / Pitta222”</w:t>
-      </w:r>
-    </w:p>
-    <w:p>
-      <w:pPr>
-        <w:pStyle w:val="ListParagraph"/>
-        <w:numPr>
-          <w:ilvl w:val="2"/>
-          <w:numId w:val="1"/>
-        </w:numPr>
-      </w:pPr>
-      <w:proofErr w:type="spellStart"/>
-      <w:r>
-        <w:t>jules</w:t>
-      </w:r>
-      <w:proofErr w:type="spellEnd"/>
-      <w:r>
-        <w:t xml:space="preserve"> / </w:t>
-      </w:r>
-      <w:proofErr w:type="spellStart"/>
-      <w:r>
-        <w:t>jules</w:t>
-      </w:r>
-      <w:proofErr w:type="spellEnd"/>
-      <w:r>
-        <w:t xml:space="preserve"> / Pitta111 (to be created during the demo)</w:t>
-      </w:r>
-    </w:p>
-    <w:p>
-      <w:pPr>
-        <w:rPr>
           <w:rFonts w:ascii="Candara" w:hAnsi="Candara"/>
           <w:b/>
           <w:bCs/>
@@ -3171,8 +2636,21 @@
           <w:szCs w:val="26"/>
         </w:rPr>
       </w:pPr>
-    </w:p>
-    <w:p/>
+      <w:r>
+        <w:br w:type="page"/>
+      </w:r>
+    </w:p>
+    <w:p>
+      <w:pPr>
+        <w:pStyle w:val="Heading2"/>
+      </w:pPr>
+      <w:bookmarkStart w:id="9" w:name="_Toc451938853"/>
+      <w:r>
+        <w:lastRenderedPageBreak/>
+        <w:t>Login / environment details</w:t>
+      </w:r>
+      <w:bookmarkEnd w:id="9"/>
+    </w:p>
     <w:p>
       <w:pPr>
         <w:rPr>
@@ -3184,6 +2662,600 @@
           <w:szCs w:val="26"/>
         </w:rPr>
       </w:pPr>
+    </w:p>
+    <w:p>
+      <w:r>
+        <w:t>Replace the following with</w:t>
+      </w:r>
+      <w:r>
+        <w:t xml:space="preserve"> details of the environments </w:t>
+      </w:r>
+      <w:r>
+        <w:rPr>
+          <w:i/>
+        </w:rPr>
+        <w:t>you</w:t>
+      </w:r>
+      <w:r>
+        <w:t xml:space="preserve"> </w:t>
+      </w:r>
+      <w:r>
+        <w:t>plan to use</w:t>
+      </w:r>
+      <w:r>
+        <w:t xml:space="preserve">. </w:t>
+      </w:r>
+    </w:p>
+    <w:p/>
+    <w:p>
+      <w:pPr>
+        <w:rPr>
+          <w:b/>
+        </w:rPr>
+      </w:pPr>
+      <w:r>
+        <w:rPr>
+          <w:b/>
+        </w:rPr>
+        <w:t xml:space="preserve">1/ </w:t>
+      </w:r>
+      <w:r>
+        <w:rPr>
+          <w:b/>
+        </w:rPr>
+        <w:t>APEX Development Environment</w:t>
+      </w:r>
+    </w:p>
+    <w:p/>
+    <w:p>
+      <w:pPr>
+        <w:pStyle w:val="ListParagraph"/>
+        <w:numPr>
+          <w:ilvl w:val="0"/>
+          <w:numId w:val="1"/>
+        </w:numPr>
+      </w:pPr>
+      <w:r>
+        <w:t>APEX on my local laptop</w:t>
+      </w:r>
+    </w:p>
+    <w:p>
+      <w:pPr>
+        <w:pStyle w:val="ListParagraph"/>
+        <w:numPr>
+          <w:ilvl w:val="1"/>
+          <w:numId w:val="1"/>
+        </w:numPr>
+      </w:pPr>
+      <w:proofErr w:type="spellStart"/>
+      <w:r>
+        <w:t>jules</w:t>
+      </w:r>
+      <w:proofErr w:type="spellEnd"/>
+      <w:r>
+        <w:t xml:space="preserve"> / </w:t>
+      </w:r>
+      <w:proofErr w:type="spellStart"/>
+      <w:r>
+        <w:t>jules</w:t>
+      </w:r>
+      <w:proofErr w:type="spellEnd"/>
+      <w:r>
+        <w:t xml:space="preserve"> / Pitta111</w:t>
+      </w:r>
+    </w:p>
+    <w:p>
+      <w:pPr>
+        <w:pStyle w:val="ListParagraph"/>
+        <w:ind w:left="360"/>
+      </w:pPr>
+    </w:p>
+    <w:p>
+      <w:pPr>
+        <w:pStyle w:val="ListParagraph"/>
+        <w:numPr>
+          <w:ilvl w:val="0"/>
+          <w:numId w:val="1"/>
+        </w:numPr>
+      </w:pPr>
+      <w:r>
+        <w:t xml:space="preserve">Local </w:t>
+      </w:r>
+      <w:proofErr w:type="spellStart"/>
+      <w:r>
+        <w:t>git</w:t>
+      </w:r>
+      <w:proofErr w:type="spellEnd"/>
+      <w:r>
+        <w:t xml:space="preserve"> repository (origin)</w:t>
+      </w:r>
+    </w:p>
+    <w:p>
+      <w:pPr>
+        <w:pStyle w:val="ListParagraph"/>
+        <w:numPr>
+          <w:ilvl w:val="1"/>
+          <w:numId w:val="1"/>
+        </w:numPr>
+      </w:pPr>
+      <w:r>
+        <w:t>C:JL\</w:t>
+      </w:r>
+      <w:proofErr w:type="spellStart"/>
+      <w:r>
+        <w:t>APEXDevCS</w:t>
+      </w:r>
+      <w:proofErr w:type="spellEnd"/>
+      <w:r>
+        <w:t>\</w:t>
+      </w:r>
+      <w:proofErr w:type="spellStart"/>
+      <w:r>
+        <w:t>gi</w:t>
+      </w:r>
+      <w:r>
+        <w:t>t</w:t>
+      </w:r>
+      <w:proofErr w:type="spellEnd"/>
+      <w:r>
+        <w:t xml:space="preserve"> (this </w:t>
+      </w:r>
+      <w:r>
+        <w:t>was originally cloned from</w:t>
+      </w:r>
+      <w:r>
+        <w:t xml:space="preserve"> the master on DevCS</w:t>
+      </w:r>
+      <w:r>
+        <w:t>, put there originally by Edi</w:t>
+      </w:r>
+      <w:r>
+        <w:t>)</w:t>
+      </w:r>
+    </w:p>
+    <w:p/>
+    <w:p>
+      <w:pPr>
+        <w:rPr>
+          <w:b/>
+        </w:rPr>
+      </w:pPr>
+      <w:r>
+        <w:rPr>
+          <w:b/>
+        </w:rPr>
+        <w:t xml:space="preserve">2/ </w:t>
+      </w:r>
+      <w:r>
+        <w:rPr>
+          <w:b/>
+        </w:rPr>
+        <w:t>DevCS environment</w:t>
+      </w:r>
+      <w:r>
+        <w:rPr>
+          <w:b/>
+        </w:rPr>
+        <w:t xml:space="preserve"> </w:t>
+      </w:r>
+    </w:p>
+    <w:p>
+      <w:pPr>
+        <w:rPr>
+          <w:b/>
+        </w:rPr>
+      </w:pPr>
+    </w:p>
+    <w:p>
+      <w:pPr>
+        <w:pStyle w:val="ListParagraph"/>
+        <w:numPr>
+          <w:ilvl w:val="1"/>
+          <w:numId w:val="1"/>
+        </w:numPr>
+      </w:pPr>
+      <w:proofErr w:type="spellStart"/>
+      <w:r>
+        <w:t>url</w:t>
+      </w:r>
+      <w:proofErr w:type="spellEnd"/>
+      <w:r>
+        <w:t xml:space="preserve"> = </w:t>
+      </w:r>
+      <w:r>
+        <w:t>https://developer.us2.oraclecloud.com/developer73023-paasdem0002/#projects/developer73023-paasdem0002_jules-1/</w:t>
+      </w:r>
+    </w:p>
+    <w:p>
+      <w:pPr>
+        <w:pStyle w:val="ListParagraph"/>
+        <w:numPr>
+          <w:ilvl w:val="1"/>
+          <w:numId w:val="1"/>
+        </w:numPr>
+      </w:pPr>
+      <w:r>
+        <w:t>Cloud Identity Domain = Paasdem0002</w:t>
+      </w:r>
+    </w:p>
+    <w:p>
+      <w:pPr>
+        <w:pStyle w:val="ListParagraph"/>
+        <w:numPr>
+          <w:ilvl w:val="1"/>
+          <w:numId w:val="1"/>
+        </w:numPr>
+      </w:pPr>
+      <w:r>
+        <w:t xml:space="preserve">Cloud User = </w:t>
+      </w:r>
+      <w:proofErr w:type="spellStart"/>
+      <w:r>
+        <w:t>cloud.admin</w:t>
+      </w:r>
+      <w:proofErr w:type="spellEnd"/>
+      <w:r>
+        <w:t xml:space="preserve"> </w:t>
+      </w:r>
+    </w:p>
+    <w:p>
+      <w:pPr>
+        <w:pStyle w:val="ListParagraph"/>
+        <w:numPr>
+          <w:ilvl w:val="1"/>
+          <w:numId w:val="1"/>
+        </w:numPr>
+      </w:pPr>
+      <w:r>
+        <w:t xml:space="preserve">Cloud </w:t>
+      </w:r>
+      <w:proofErr w:type="spellStart"/>
+      <w:r>
+        <w:t>pwd</w:t>
+      </w:r>
+      <w:proofErr w:type="spellEnd"/>
+      <w:r>
+        <w:t xml:space="preserve"> = &lt;get this weeks from GSE </w:t>
+      </w:r>
+      <w:proofErr w:type="spellStart"/>
+      <w:r>
+        <w:t>launchpad</w:t>
+      </w:r>
+      <w:proofErr w:type="spellEnd"/>
+      <w:r>
+        <w:t>&gt;</w:t>
+      </w:r>
+    </w:p>
+    <w:p>
+      <w:pPr>
+        <w:pStyle w:val="ListParagraph"/>
+        <w:numPr>
+          <w:ilvl w:val="1"/>
+          <w:numId w:val="1"/>
+        </w:numPr>
+      </w:pPr>
+      <w:r>
+        <w:t>Git Repository</w:t>
+      </w:r>
+      <w:r>
+        <w:t xml:space="preserve"> (master) = APEX DevCS.git</w:t>
+      </w:r>
+      <w:r>
+        <w:t xml:space="preserve">  </w:t>
+      </w:r>
+    </w:p>
+    <w:p>
+      <w:pPr>
+        <w:pStyle w:val="ListParagraph"/>
+        <w:numPr>
+          <w:ilvl w:val="2"/>
+          <w:numId w:val="1"/>
+        </w:numPr>
+      </w:pPr>
+      <w:r>
+        <w:t>The b</w:t>
+      </w:r>
+      <w:r>
+        <w:t xml:space="preserve">uild </w:t>
+      </w:r>
+      <w:proofErr w:type="spellStart"/>
+      <w:r>
+        <w:rPr>
+          <w:i/>
+        </w:rPr>
+        <w:t>Dropall</w:t>
+      </w:r>
+      <w:proofErr w:type="spellEnd"/>
+      <w:r>
+        <w:t xml:space="preserve"> should be run</w:t>
+      </w:r>
+      <w:r>
+        <w:t xml:space="preserve"> </w:t>
+      </w:r>
+      <w:r>
+        <w:rPr>
+          <w:i/>
+        </w:rPr>
+        <w:t>in advance</w:t>
+      </w:r>
+      <w:r>
+        <w:t xml:space="preserve"> </w:t>
+      </w:r>
+      <w:r>
+        <w:t>to</w:t>
+      </w:r>
+      <w:r>
+        <w:t xml:space="preserve"> </w:t>
+      </w:r>
+      <w:r>
+        <w:t>remove</w:t>
+      </w:r>
+      <w:r>
+        <w:t xml:space="preserve"> workspace JULES</w:t>
+      </w:r>
+      <w:r>
+        <w:t xml:space="preserve"> from the target APEX environment</w:t>
+      </w:r>
+    </w:p>
+    <w:p>
+      <w:pPr>
+        <w:rPr>
+          <w:rFonts w:ascii="Candara" w:hAnsi="Candara"/>
+          <w:b/>
+          <w:bCs/>
+          <w:color w:val="003399"/>
+          <w:sz w:val="24"/>
+          <w:szCs w:val="26"/>
+        </w:rPr>
+      </w:pPr>
+    </w:p>
+    <w:p>
+      <w:pPr>
+        <w:rPr>
+          <w:b/>
+        </w:rPr>
+      </w:pPr>
+      <w:r>
+        <w:rPr>
+          <w:b/>
+        </w:rPr>
+        <w:t xml:space="preserve">3/ </w:t>
+      </w:r>
+      <w:r>
+        <w:rPr>
+          <w:b/>
+        </w:rPr>
+        <w:t xml:space="preserve">APEX </w:t>
+      </w:r>
+      <w:r>
+        <w:rPr>
+          <w:b/>
+        </w:rPr>
+        <w:t>target (test)</w:t>
+      </w:r>
+      <w:r>
+        <w:rPr>
+          <w:b/>
+        </w:rPr>
+        <w:t xml:space="preserve"> Environment</w:t>
+      </w:r>
+    </w:p>
+    <w:p/>
+    <w:p>
+      <w:pPr>
+        <w:pStyle w:val="ListParagraph"/>
+        <w:numPr>
+          <w:ilvl w:val="0"/>
+          <w:numId w:val="1"/>
+        </w:numPr>
+      </w:pPr>
+      <w:r>
+        <w:t>Database Cloud environment (</w:t>
+      </w:r>
+      <w:r>
+        <w:t>created in advance, not during the demo)</w:t>
+      </w:r>
+    </w:p>
+    <w:p>
+      <w:pPr>
+        <w:pStyle w:val="ListParagraph"/>
+        <w:numPr>
+          <w:ilvl w:val="1"/>
+          <w:numId w:val="1"/>
+        </w:numPr>
+      </w:pPr>
+      <w:r>
+        <w:t xml:space="preserve">Cloud Identity Domain = </w:t>
+      </w:r>
+      <w:r>
+        <w:t>PaasDemo0002</w:t>
+      </w:r>
+    </w:p>
+    <w:p>
+      <w:pPr>
+        <w:pStyle w:val="ListParagraph"/>
+        <w:numPr>
+          <w:ilvl w:val="1"/>
+          <w:numId w:val="1"/>
+        </w:numPr>
+      </w:pPr>
+      <w:r>
+        <w:t xml:space="preserve">Cloud User = </w:t>
+      </w:r>
+      <w:proofErr w:type="spellStart"/>
+      <w:r>
+        <w:t>cloud.admin</w:t>
+      </w:r>
+      <w:proofErr w:type="spellEnd"/>
+      <w:r>
+        <w:t xml:space="preserve"> </w:t>
+      </w:r>
+    </w:p>
+    <w:p>
+      <w:pPr>
+        <w:pStyle w:val="ListParagraph"/>
+        <w:numPr>
+          <w:ilvl w:val="1"/>
+          <w:numId w:val="1"/>
+        </w:numPr>
+      </w:pPr>
+      <w:r>
+        <w:t xml:space="preserve">Cloud </w:t>
+      </w:r>
+      <w:proofErr w:type="spellStart"/>
+      <w:r>
+        <w:t>pwd</w:t>
+      </w:r>
+      <w:proofErr w:type="spellEnd"/>
+      <w:r>
+        <w:t xml:space="preserve"> = &lt;get this weeks from GSE </w:t>
+      </w:r>
+      <w:proofErr w:type="spellStart"/>
+      <w:r>
+        <w:t>launchpad</w:t>
+      </w:r>
+      <w:proofErr w:type="spellEnd"/>
+      <w:r>
+        <w:t>&gt;</w:t>
+      </w:r>
+    </w:p>
+    <w:p>
+      <w:pPr>
+        <w:pStyle w:val="ListParagraph"/>
+        <w:numPr>
+          <w:ilvl w:val="1"/>
+          <w:numId w:val="1"/>
+        </w:numPr>
+      </w:pPr>
+      <w:r>
+        <w:t xml:space="preserve">System / Db </w:t>
+      </w:r>
+      <w:proofErr w:type="spellStart"/>
+      <w:r>
+        <w:t>pwd</w:t>
+      </w:r>
+      <w:proofErr w:type="spellEnd"/>
+      <w:r>
+        <w:t xml:space="preserve"> = Pitta</w:t>
+      </w:r>
+      <w:r>
+        <w:t>111_</w:t>
+      </w:r>
+    </w:p>
+    <w:p>
+      <w:pPr>
+        <w:pStyle w:val="ListParagraph"/>
+        <w:numPr>
+          <w:ilvl w:val="1"/>
+          <w:numId w:val="1"/>
+        </w:numPr>
+      </w:pPr>
+      <w:r>
+        <w:t xml:space="preserve">APEX Admin </w:t>
+      </w:r>
+      <w:proofErr w:type="spellStart"/>
+      <w:r>
+        <w:t>pwd</w:t>
+      </w:r>
+      <w:proofErr w:type="spellEnd"/>
+      <w:r>
+        <w:t xml:space="preserve"> = Pitta222”</w:t>
+      </w:r>
+    </w:p>
+    <w:p/>
+    <w:p>
+      <w:pPr>
+        <w:pStyle w:val="ListParagraph"/>
+        <w:numPr>
+          <w:ilvl w:val="0"/>
+          <w:numId w:val="1"/>
+        </w:numPr>
+      </w:pPr>
+      <w:r>
+        <w:t xml:space="preserve">APEX </w:t>
+      </w:r>
+    </w:p>
+    <w:p>
+      <w:pPr>
+        <w:pStyle w:val="ListParagraph"/>
+        <w:numPr>
+          <w:ilvl w:val="1"/>
+          <w:numId w:val="1"/>
+        </w:numPr>
+      </w:pPr>
+      <w:proofErr w:type="spellStart"/>
+      <w:r>
+        <w:t>url</w:t>
+      </w:r>
+      <w:proofErr w:type="spellEnd"/>
+      <w:r>
+        <w:t xml:space="preserve"> = </w:t>
+      </w:r>
+      <w:r>
+        <w:t>https://129.191.5.61/ords/pdb1/f?p=4550:1</w:t>
+      </w:r>
+    </w:p>
+    <w:p>
+      <w:pPr>
+        <w:pStyle w:val="ListParagraph"/>
+        <w:numPr>
+          <w:ilvl w:val="2"/>
+          <w:numId w:val="1"/>
+        </w:numPr>
+      </w:pPr>
+      <w:r>
+        <w:t>internal / admin / Pitta222”</w:t>
+      </w:r>
+    </w:p>
+    <w:p>
+      <w:pPr>
+        <w:pStyle w:val="ListParagraph"/>
+        <w:numPr>
+          <w:ilvl w:val="2"/>
+          <w:numId w:val="1"/>
+        </w:numPr>
+      </w:pPr>
+      <w:proofErr w:type="spellStart"/>
+      <w:r>
+        <w:t>jules</w:t>
+      </w:r>
+      <w:proofErr w:type="spellEnd"/>
+      <w:r>
+        <w:t xml:space="preserve"> / </w:t>
+      </w:r>
+      <w:proofErr w:type="spellStart"/>
+      <w:r>
+        <w:t>jules</w:t>
+      </w:r>
+      <w:proofErr w:type="spellEnd"/>
+      <w:r>
+        <w:t xml:space="preserve"> / Pitta111 (to be created during the demo)</w:t>
+      </w:r>
+    </w:p>
+    <w:p>
+      <w:pPr>
+        <w:rPr>
+          <w:rFonts w:ascii="Candara" w:hAnsi="Candara"/>
+          <w:b/>
+          <w:bCs/>
+          <w:color w:val="003399"/>
+          <w:sz w:val="24"/>
+          <w:szCs w:val="26"/>
+        </w:rPr>
+      </w:pPr>
+    </w:p>
+    <w:p/>
+    <w:p>
+      <w:pPr>
+        <w:rPr>
+          <w:rFonts w:ascii="Candara" w:hAnsi="Candara"/>
+          <w:b/>
+          <w:bCs/>
+          <w:color w:val="003399"/>
+          <w:sz w:val="24"/>
+          <w:szCs w:val="26"/>
+        </w:rPr>
+      </w:pPr>
       <w:r>
         <w:br w:type="page"/>
       </w:r>
@@ -3192,7 +3264,7 @@
       <w:pPr>
         <w:pStyle w:val="Heading2"/>
       </w:pPr>
-      <w:bookmarkStart w:id="9" w:name="_Toc451852334"/>
+      <w:bookmarkStart w:id="10" w:name="_Toc451938854"/>
       <w:r>
         <w:lastRenderedPageBreak/>
         <w:t>D</w:t>
@@ -3200,7 +3272,7 @@
       <w:r>
         <w:t>emo Flow</w:t>
       </w:r>
-      <w:bookmarkEnd w:id="9"/>
+      <w:bookmarkEnd w:id="10"/>
     </w:p>
     <w:p/>
     <w:p>
@@ -4098,6 +4170,26 @@
     <w:p>
       <w:pPr>
         <w:pStyle w:val="ListParagraph"/>
+        <w:numPr>
+          <w:ilvl w:val="2"/>
+          <w:numId w:val="6"/>
+        </w:numPr>
+      </w:pPr>
+      <w:r>
+        <w:t xml:space="preserve">Hover over any build to show description. Note that 08 </w:t>
+      </w:r>
+      <w:proofErr w:type="gramStart"/>
+      <w:r>
+        <w:t>is</w:t>
+      </w:r>
+      <w:proofErr w:type="gramEnd"/>
+      <w:r>
+        <w:t xml:space="preserve"> triggered by new commit of the updated app file.</w:t>
+      </w:r>
+    </w:p>
+    <w:p>
+      <w:pPr>
+        <w:pStyle w:val="ListParagraph"/>
         <w:ind w:left="2160"/>
       </w:pPr>
     </w:p>
@@ -4437,6 +4529,7 @@
         </w:numPr>
       </w:pPr>
       <w:r>
+        <w:lastRenderedPageBreak/>
         <w:t>Click Jobs Overview (or Build)</w:t>
       </w:r>
     </w:p>
@@ -4964,35 +5057,64 @@
         </w:numPr>
       </w:pPr>
       <w:r>
-        <w:lastRenderedPageBreak/>
-        <w:t xml:space="preserve">Make a change to </w:t>
-      </w:r>
-      <w:r>
-        <w:t xml:space="preserve">the </w:t>
-      </w:r>
-      <w:r>
-        <w:t xml:space="preserve">dev version of the </w:t>
-      </w:r>
-      <w:r>
-        <w:t>app (</w:t>
-      </w:r>
-      <w:r>
-        <w:t xml:space="preserve">e.g. change title to v1.3 etc and </w:t>
-      </w:r>
-      <w:r>
-        <w:t>switch to a different T</w:t>
-      </w:r>
-      <w:r>
-        <w:t>heme</w:t>
-      </w:r>
-      <w:r>
-        <w:t>Roller style</w:t>
-      </w:r>
-      <w:r>
-        <w:t>)</w:t>
+        <w:t xml:space="preserve">Show the build </w:t>
+      </w:r>
+      <w:r>
+        <w:rPr>
+          <w:i/>
+        </w:rPr>
+        <w:t>08_updateApexApp</w:t>
       </w:r>
     </w:p>
     <w:p/>
+    <w:p>
+      <w:pPr>
+        <w:pStyle w:val="ListParagraph"/>
+        <w:numPr>
+          <w:ilvl w:val="1"/>
+          <w:numId w:val="8"/>
+        </w:numPr>
+      </w:pPr>
+      <w:r>
+        <w:t xml:space="preserve">Source Code </w:t>
+      </w:r>
+      <w:r>
+        <w:sym w:font="Wingdings" w:char="F0E0"/>
+      </w:r>
+      <w:r>
+        <w:t xml:space="preserve"> Branches </w:t>
+      </w:r>
+      <w:r>
+        <w:sym w:font="Wingdings" w:char="F0E0"/>
+      </w:r>
+      <w:r>
+        <w:t xml:space="preserve"> Advanced </w:t>
+      </w:r>
+      <w:r>
+        <w:sym w:font="Wingdings" w:char="F0E0"/>
+      </w:r>
+      <w:r>
+        <w:t xml:space="preserve"> Included Regions </w:t>
+      </w:r>
+    </w:p>
+    <w:p>
+      <w:pPr>
+        <w:pStyle w:val="ListParagraph"/>
+        <w:numPr>
+          <w:ilvl w:val="1"/>
+          <w:numId w:val="8"/>
+        </w:numPr>
+      </w:pPr>
+      <w:r>
+        <w:t>Triggers – based on SCM Polling (as defined above).</w:t>
+      </w:r>
+    </w:p>
+    <w:p>
+      <w:pPr>
+        <w:pStyle w:val="ListParagraph"/>
+        <w:ind w:left="1440"/>
+      </w:pPr>
+    </w:p>
     <w:p>
       <w:pPr>
         <w:pStyle w:val="ListParagraph"/>
@@ -5002,6 +5124,43 @@
         </w:numPr>
       </w:pPr>
       <w:r>
+        <w:t xml:space="preserve">Make a change to </w:t>
+      </w:r>
+      <w:r>
+        <w:t xml:space="preserve">the </w:t>
+      </w:r>
+      <w:r>
+        <w:t xml:space="preserve">dev version of the </w:t>
+      </w:r>
+      <w:r>
+        <w:t>app (</w:t>
+      </w:r>
+      <w:r>
+        <w:t xml:space="preserve">e.g. change title to v1.3 etc and </w:t>
+      </w:r>
+      <w:r>
+        <w:t>switch to a different T</w:t>
+      </w:r>
+      <w:r>
+        <w:t>heme</w:t>
+      </w:r>
+      <w:r>
+        <w:t>Roller style</w:t>
+      </w:r>
+      <w:r>
+        <w:t>)</w:t>
+      </w:r>
+    </w:p>
+    <w:p/>
+    <w:p>
+      <w:pPr>
+        <w:pStyle w:val="ListParagraph"/>
+        <w:numPr>
+          <w:ilvl w:val="1"/>
+          <w:numId w:val="8"/>
+        </w:numPr>
+      </w:pPr>
+      <w:r>
         <w:t>Export – save to desktop</w:t>
       </w:r>
       <w:r>
@@ -5018,6 +5177,31 @@
       </w:r>
       <w:r>
         <w:t xml:space="preserve"> (CASE sensitive)</w:t>
+      </w:r>
+    </w:p>
+    <w:p/>
+    <w:p>
+      <w:pPr>
+        <w:pStyle w:val="ListParagraph"/>
+        <w:numPr>
+          <w:ilvl w:val="1"/>
+          <w:numId w:val="8"/>
+        </w:numPr>
+      </w:pPr>
+      <w:r>
+        <w:t>Move file to C</w:t>
+      </w:r>
+      <w:r>
+        <w:t>:\JL</w:t>
+      </w:r>
+      <w:r>
+        <w:t xml:space="preserve">\APEXDevCS\dbcs\sql – REPLACE </w:t>
+      </w:r>
+      <w:r>
+        <w:t>what is there</w:t>
+      </w:r>
+      <w:r>
+        <w:t>(overwrites the old version)</w:t>
       </w:r>
     </w:p>
     <w:p/>
@@ -5030,19 +5214,13 @@
         </w:numPr>
       </w:pPr>
       <w:r>
-        <w:t>Move file to C</w:t>
-      </w:r>
-      <w:r>
-        <w:t>:\JL</w:t>
-      </w:r>
-      <w:r>
-        <w:t xml:space="preserve">\APEXDevCS\dbcs\sql – REPLACE </w:t>
-      </w:r>
-      <w:r>
-        <w:t>what is there</w:t>
-      </w:r>
-      <w:r>
-        <w:t>(overwrites the old version)</w:t>
+        <w:t xml:space="preserve">Sourcetree </w:t>
+      </w:r>
+      <w:r>
+        <w:t xml:space="preserve">- </w:t>
+      </w:r>
+      <w:r>
+        <w:t>commit and then push</w:t>
       </w:r>
     </w:p>
     <w:p/>
@@ -5055,16 +5233,26 @@
         </w:numPr>
       </w:pPr>
       <w:r>
-        <w:t xml:space="preserve">Sourcetree </w:t>
-      </w:r>
-      <w:r>
-        <w:t xml:space="preserve">- </w:t>
-      </w:r>
-      <w:r>
-        <w:t>commit and then push</w:t>
-      </w:r>
-    </w:p>
-    <w:p/>
+        <w:t xml:space="preserve">View </w:t>
+      </w:r>
+      <w:r>
+        <w:t xml:space="preserve">DevCS </w:t>
+      </w:r>
+      <w:r>
+        <w:t>home page</w:t>
+      </w:r>
+      <w:r>
+        <w:t xml:space="preserve"> to note the new commit</w:t>
+      </w:r>
+      <w:r>
+        <w:t xml:space="preserve"> </w:t>
+      </w:r>
+    </w:p>
+    <w:p>
+      <w:pPr>
+        <w:pStyle w:val="ListParagraph"/>
+      </w:pPr>
+    </w:p>
     <w:p>
       <w:pPr>
         <w:pStyle w:val="ListParagraph"/>
@@ -5074,19 +5262,32 @@
         </w:numPr>
       </w:pPr>
       <w:r>
-        <w:t xml:space="preserve">View </w:t>
-      </w:r>
-      <w:r>
-        <w:t xml:space="preserve">DevCS </w:t>
-      </w:r>
-      <w:r>
-        <w:t xml:space="preserve">home page and then </w:t>
-      </w:r>
-      <w:r>
-        <w:t>code</w:t>
-      </w:r>
-    </w:p>
-    <w:p/>
+        <w:rPr>
+          <w:u w:val="single"/>
+        </w:rPr>
+        <w:t>Quickly</w:t>
+      </w:r>
+      <w:r>
+        <w:t xml:space="preserve"> go to the Build tab and note / await </w:t>
+      </w:r>
+      <w:r>
+        <w:t xml:space="preserve">08 </w:t>
+      </w:r>
+      <w:r>
+        <w:t>be</w:t>
+      </w:r>
+      <w:r>
+        <w:t>ing</w:t>
+      </w:r>
+      <w:r>
+        <w:t xml:space="preserve"> queued and run </w:t>
+      </w:r>
+    </w:p>
+    <w:p>
+      <w:pPr>
+        <w:pStyle w:val="ListParagraph"/>
+      </w:pPr>
+    </w:p>
     <w:p>
       <w:pPr>
         <w:pStyle w:val="ListParagraph"/>
@@ -5096,34 +5297,7 @@
         </w:numPr>
       </w:pPr>
       <w:r>
-        <w:t xml:space="preserve">Show and run </w:t>
-      </w:r>
-      <w:r>
-        <w:t xml:space="preserve">the </w:t>
-      </w:r>
-      <w:r>
-        <w:t xml:space="preserve">build </w:t>
-      </w:r>
-      <w:proofErr w:type="spellStart"/>
-      <w:r>
-        <w:rPr>
-          <w:i/>
-        </w:rPr>
-        <w:t>updateApexApp</w:t>
-      </w:r>
-      <w:proofErr w:type="spellEnd"/>
-    </w:p>
-    <w:p/>
-    <w:p>
-      <w:pPr>
-        <w:pStyle w:val="ListParagraph"/>
-        <w:numPr>
-          <w:ilvl w:val="1"/>
-          <w:numId w:val="8"/>
-        </w:numPr>
-      </w:pPr>
-      <w:r>
-        <w:t>Possible enhancement – make this build step and script pick up the same buildApexApp.sql file as the build process to allow for changes only to the apex app and nothing else.</w:t>
+        <w:t>After it has completed Click Git Logs icon on RHS.</w:t>
       </w:r>
     </w:p>
     <w:p>
@@ -9652,8 +9826,8 @@
     </w:p>
     <w:p/>
     <w:sectPr>
-      <w:headerReference w:type="default" r:id="rId11"/>
-      <w:footerReference w:type="default" r:id="rId12"/>
+      <w:headerReference w:type="default" r:id="rId14"/>
+      <w:footerReference w:type="default" r:id="rId15"/>
       <w:pgSz w:w="15840" w:h="12240" w:orient="landscape"/>
       <w:pgMar w:top="1080" w:right="1080" w:bottom="1080" w:left="1008" w:header="720" w:footer="720" w:gutter="0"/>
       <w:cols w:space="720"/>
@@ -9750,7 +9924,63 @@
         <w:sz w:val="18"/>
         <w:szCs w:val="18"/>
       </w:rPr>
-      <w:t xml:space="preserve">                                                                                              </w:t>
+      <w:t xml:space="preserve">                          </w:t>
+    </w:r>
+    <w:r>
+      <w:rPr>
+        <w:b/>
+        <w:i/>
+        <w:sz w:val="18"/>
+        <w:szCs w:val="18"/>
+      </w:rPr>
+      <w:t xml:space="preserve">                                         </w:t>
+    </w:r>
+    <w:r>
+      <w:rPr>
+        <w:b/>
+        <w:i/>
+        <w:sz w:val="18"/>
+        <w:szCs w:val="18"/>
+      </w:rPr>
+      <w:t xml:space="preserve"> </w:t>
+    </w:r>
+    <w:r>
+      <w:rPr>
+        <w:b/>
+        <w:i/>
+        <w:sz w:val="18"/>
+        <w:szCs w:val="18"/>
+      </w:rPr>
+      <w:t xml:space="preserve">Jules Lane, Edi </w:t>
+    </w:r>
+    <w:proofErr w:type="spellStart"/>
+    <w:r>
+      <w:rPr>
+        <w:b/>
+        <w:i/>
+        <w:sz w:val="18"/>
+        <w:szCs w:val="18"/>
+      </w:rPr>
+      <w:t>Vaserman</w:t>
+    </w:r>
+    <w:proofErr w:type="spellEnd"/>
+    <w:r>
+      <w:rPr>
+        <w:b/>
+        <w:i/>
+        <w:sz w:val="18"/>
+        <w:szCs w:val="18"/>
+      </w:rPr>
+      <w:t xml:space="preserve"> |</w:t>
+    </w:r>
+    <w:r>
+      <w:rPr>
+        <w:b/>
+        <w:i/>
+        <w:sz w:val="18"/>
+        <w:szCs w:val="18"/>
+      </w:rPr>
+      <w:t xml:space="preserve"> </w:t>
     </w:r>
     <w:r>
       <w:rPr>
@@ -9801,7 +10031,23 @@
         <w:sz w:val="18"/>
         <w:szCs w:val="18"/>
       </w:rPr>
-      <w:t xml:space="preserve">                                                                                      </w:t>
+      <w:t xml:space="preserve">          </w:t>
+    </w:r>
+    <w:r>
+      <w:rPr>
+        <w:i/>
+        <w:sz w:val="18"/>
+        <w:szCs w:val="18"/>
+      </w:rPr>
+      <w:t xml:space="preserve">         </w:t>
+    </w:r>
+    <w:r>
+      <w:rPr>
+        <w:i/>
+        <w:sz w:val="18"/>
+        <w:szCs w:val="18"/>
+      </w:rPr>
+      <w:t xml:space="preserve">                             </w:t>
     </w:r>
     <w:r>
       <w:rPr>
@@ -9900,7 +10146,7 @@
         <w:sz w:val="18"/>
         <w:szCs w:val="18"/>
       </w:rPr>
-      <w:t>12</w:t>
+      <w:t>13</w:t>
     </w:r>
     <w:r>
       <w:rPr>
@@ -10046,7 +10292,7 @@
   <w:abstractNum w:abstractNumId="0">
     <w:nsid w:val="06C15088"/>
     <w:multiLevelType w:val="hybridMultilevel"/>
-    <w:tmpl w:val="CCF8E0BA"/>
+    <w:tmpl w:val="7B247FEE"/>
     <w:lvl w:ilvl="0" w:tplc="04090001">
       <w:start w:val="1"/>
       <w:numFmt w:val="bullet"/>
@@ -11449,7 +11695,6 @@
   <w:style w:type="character" w:default="1" w:styleId="DefaultParagraphFont">
     <w:name w:val="Default Paragraph Font"/>
     <w:uiPriority w:val="1"/>
-    <w:semiHidden/>
     <w:unhideWhenUsed/>
   </w:style>
   <w:style w:type="table" w:default="1" w:styleId="TableNormal">
@@ -12319,7 +12564,7 @@
 </file>
 
 <file path=customXml/itemProps1.xml><?xml version="1.0" encoding="utf-8"?>
-<ds:datastoreItem xmlns:ds="http://schemas.openxmlformats.org/officeDocument/2006/customXml" ds:itemID="{AB5DC9BC-23E5-44E5-9BD2-62A99E329DF9}">
+<ds:datastoreItem xmlns:ds="http://schemas.openxmlformats.org/officeDocument/2006/customXml" ds:itemID="{40EB7CA2-6821-4C07-8CA5-1F9AA65AB44F}">
   <ds:schemaRefs>
     <ds:schemaRef ds:uri="http://schemas.openxmlformats.org/officeDocument/2006/bibliography"/>
   </ds:schemaRefs>

</xml_diff>

<commit_message>
Last Weeks text changes
</commit_message>
<xml_diff>
--- a/Docs/APEX DevCS Integration Demo Script v1.0.docx
+++ b/Docs/APEX DevCS Integration Demo Script v1.0.docx
@@ -2263,7 +2263,7 @@
           <v:shape id="_x0000_i1025" type="#_x0000_t75" style="width:525.05pt;height:294.1pt" o:ole="">
             <v:imagedata r:id="rId8" o:title=""/>
           </v:shape>
-          <o:OLEObject Type="Embed" ProgID="PowerPoint.Slide.12" ShapeID="_x0000_i1025" DrawAspect="Content" ObjectID="_1526286765" r:id="rId9"/>
+          <o:OLEObject Type="Embed" ProgID="PowerPoint.Slide.12" ShapeID="_x0000_i1025" DrawAspect="Content" ObjectID="_1526294649" r:id="rId9"/>
         </w:object>
       </w:r>
     </w:p>
@@ -2556,7 +2556,23 @@
         </w:numPr>
       </w:pPr>
       <w:r>
-        <w:t>None</w:t>
+        <w:t xml:space="preserve">Occasionally the DevCS Code </w:t>
+      </w:r>
+      <w:proofErr w:type="spellStart"/>
+      <w:r>
+        <w:t>tabe</w:t>
+      </w:r>
+      <w:proofErr w:type="spellEnd"/>
+      <w:r>
+        <w:t xml:space="preserve"> may not default to the latest commit. You can over-ride this by selecting master or the latest commit number in the box to the right of the repo name (</w:t>
+      </w:r>
+      <w:proofErr w:type="spellStart"/>
+      <w:r>
+        <w:t>eg</w:t>
+      </w:r>
+      <w:proofErr w:type="spellEnd"/>
+      <w:r>
+        <w:t xml:space="preserve"> 42c…)</w:t>
       </w:r>
     </w:p>
     <w:p>
@@ -10349,7 +10365,7 @@
         <w:sz w:val="18"/>
         <w:szCs w:val="18"/>
       </w:rPr>
-      <w:t>10</w:t>
+      <w:t>5</w:t>
     </w:r>
     <w:r>
       <w:rPr>
@@ -12974,7 +12990,7 @@
 </file>
 
 <file path=customXml/itemProps1.xml><?xml version="1.0" encoding="utf-8"?>
-<ds:datastoreItem xmlns:ds="http://schemas.openxmlformats.org/officeDocument/2006/customXml" ds:itemID="{710A0F0B-5003-4652-AF5F-CB64854A892A}">
+<ds:datastoreItem xmlns:ds="http://schemas.openxmlformats.org/officeDocument/2006/customXml" ds:itemID="{C1C7C50F-275C-458C-AC57-C6DE8F964F28}">
   <ds:schemaRefs>
     <ds:schemaRef ds:uri="http://schemas.openxmlformats.org/officeDocument/2006/bibliography"/>
   </ds:schemaRefs>

</xml_diff>